<commit_message>
PS requirement t.a.v architectuur
</commit_message>
<xml_diff>
--- a/Documenten/PakketSelectie_ICTM1n4.docx
+++ b/Documenten/PakketSelectie_ICTM1n4.docx
@@ -257,6 +257,7 @@
                 <w:lang w:val="en-US"/>
               </w:rPr>
             </w:pPr>
+            <w:proofErr w:type="spellStart"/>
             <w:r>
               <w:rPr>
                 <w:rFonts w:asciiTheme="majorHAnsi" w:hAnsiTheme="majorHAnsi"/>
@@ -268,6 +269,7 @@
               <w:lastRenderedPageBreak/>
               <w:t>Titel</w:t>
             </w:r>
+            <w:proofErr w:type="spellEnd"/>
           </w:p>
         </w:tc>
         <w:tc>
@@ -2084,7 +2086,21 @@
         <w:rPr>
           <w:lang w:val="en-US"/>
         </w:rPr>
-        <w:t>Requirements t.a.v. d</w:t>
+        <w:t xml:space="preserve">Requirements </w:t>
+      </w:r>
+      <w:proofErr w:type="spellStart"/>
+      <w:r>
+        <w:rPr>
+          <w:lang w:val="en-US"/>
+        </w:rPr>
+        <w:t>t.a.v</w:t>
+      </w:r>
+      <w:proofErr w:type="spellEnd"/>
+      <w:r>
+        <w:rPr>
+          <w:lang w:val="en-US"/>
+        </w:rPr>
+        <w:t>. d</w:t>
       </w:r>
       <w:r>
         <w:rPr>
@@ -2096,9 +2112,17 @@
         <w:rPr>
           <w:lang w:val="en-US"/>
         </w:rPr>
-        <w:t xml:space="preserve"> leverancier</w:t>
+        <w:t xml:space="preserve"> </w:t>
+      </w:r>
+      <w:proofErr w:type="spellStart"/>
+      <w:r>
+        <w:rPr>
+          <w:lang w:val="en-US"/>
+        </w:rPr>
+        <w:t>leverancier</w:t>
       </w:r>
       <w:bookmarkEnd w:id="3"/>
+      <w:proofErr w:type="spellEnd"/>
     </w:p>
     <w:tbl>
       <w:tblPr>
@@ -2128,6 +2152,7 @@
                 <w:szCs w:val="22"/>
               </w:rPr>
             </w:pPr>
+            <w:proofErr w:type="spellStart"/>
             <w:r>
               <w:rPr>
                 <w:rFonts w:asciiTheme="majorHAnsi" w:hAnsiTheme="majorHAnsi"/>
@@ -2138,6 +2163,7 @@
               </w:rPr>
               <w:t>Nr</w:t>
             </w:r>
+            <w:proofErr w:type="spellEnd"/>
           </w:p>
         </w:tc>
         <w:tc>
@@ -3005,15 +3031,35 @@
         </w:rPr>
       </w:pPr>
       <w:bookmarkStart w:id="4" w:name="_Toc55564064"/>
+      <w:proofErr w:type="spellStart"/>
       <w:r>
         <w:lastRenderedPageBreak/>
-        <w:t xml:space="preserve">Requirements </w:t>
+        <w:t>Requirements</w:t>
       </w:r>
+      <w:proofErr w:type="spellEnd"/>
+      <w:r>
+        <w:t xml:space="preserve"> </w:t>
+      </w:r>
+      <w:proofErr w:type="spellStart"/>
       <w:r>
         <w:rPr>
           <w:lang w:val="en-US"/>
         </w:rPr>
-        <w:t>t.a.v. f</w:t>
+        <w:t>t.a.v</w:t>
+      </w:r>
+      <w:proofErr w:type="spellEnd"/>
+      <w:r>
+        <w:rPr>
+          <w:lang w:val="en-US"/>
+        </w:rPr>
+        <w:t xml:space="preserve">. </w:t>
+      </w:r>
+      <w:proofErr w:type="spellStart"/>
+      <w:r>
+        <w:rPr>
+          <w:lang w:val="en-US"/>
+        </w:rPr>
+        <w:t>f</w:t>
       </w:r>
       <w:r>
         <w:rPr>
@@ -3022,6 +3068,7 @@
         <w:t>unctionaliteiten</w:t>
       </w:r>
       <w:bookmarkEnd w:id="4"/>
+      <w:proofErr w:type="spellEnd"/>
       <w:r>
         <w:rPr>
           <w:lang w:val="en-US"/>
@@ -3057,6 +3104,7 @@
                 <w:szCs w:val="22"/>
               </w:rPr>
             </w:pPr>
+            <w:proofErr w:type="spellStart"/>
             <w:r>
               <w:rPr>
                 <w:rFonts w:asciiTheme="majorHAnsi" w:hAnsiTheme="majorHAnsi"/>
@@ -3067,6 +3115,7 @@
               </w:rPr>
               <w:t>Nr</w:t>
             </w:r>
+            <w:proofErr w:type="spellEnd"/>
           </w:p>
         </w:tc>
         <w:tc>
@@ -3548,9 +3597,31 @@
           <w:lang w:val="en-US"/>
         </w:rPr>
         <w:lastRenderedPageBreak/>
-        <w:t>Requirements t.a.v. architectuur</w:t>
+        <w:t xml:space="preserve">Requirements </w:t>
+      </w:r>
+      <w:proofErr w:type="spellStart"/>
+      <w:r>
+        <w:rPr>
+          <w:lang w:val="en-US"/>
+        </w:rPr>
+        <w:t>t.a.v</w:t>
+      </w:r>
+      <w:proofErr w:type="spellEnd"/>
+      <w:r>
+        <w:rPr>
+          <w:lang w:val="en-US"/>
+        </w:rPr>
+        <w:t xml:space="preserve">. </w:t>
+      </w:r>
+      <w:proofErr w:type="spellStart"/>
+      <w:r>
+        <w:rPr>
+          <w:lang w:val="en-US"/>
+        </w:rPr>
+        <w:t>architectuur</w:t>
       </w:r>
       <w:bookmarkEnd w:id="5"/>
+      <w:proofErr w:type="spellEnd"/>
     </w:p>
     <w:p>
       <w:pPr>
@@ -3570,16 +3641,16 @@
         <w:tblLook w:val="04A0" w:firstRow="1" w:lastRow="0" w:firstColumn="1" w:lastColumn="0" w:noHBand="0" w:noVBand="1"/>
       </w:tblPr>
       <w:tblGrid>
-        <w:gridCol w:w="672"/>
-        <w:gridCol w:w="2413"/>
-        <w:gridCol w:w="7659"/>
-        <w:gridCol w:w="1699"/>
-        <w:gridCol w:w="1132"/>
+        <w:gridCol w:w="794"/>
+        <w:gridCol w:w="2721"/>
+        <w:gridCol w:w="6933"/>
+        <w:gridCol w:w="1679"/>
+        <w:gridCol w:w="1448"/>
       </w:tblGrid>
       <w:tr>
         <w:tc>
           <w:tcPr>
-            <w:tcW w:w="577" w:type="dxa"/>
+            <w:tcW w:w="794" w:type="dxa"/>
           </w:tcPr>
           <w:p>
             <w:pPr>
@@ -3591,6 +3662,7 @@
                 <w:szCs w:val="22"/>
               </w:rPr>
             </w:pPr>
+            <w:proofErr w:type="spellStart"/>
             <w:r>
               <w:rPr>
                 <w:rFonts w:asciiTheme="majorHAnsi" w:hAnsiTheme="majorHAnsi"/>
@@ -3601,11 +3673,12 @@
               </w:rPr>
               <w:t>Nr</w:t>
             </w:r>
-          </w:p>
-        </w:tc>
-        <w:tc>
-          <w:tcPr>
-            <w:tcW w:w="2418" w:type="dxa"/>
+            <w:proofErr w:type="spellEnd"/>
+          </w:p>
+        </w:tc>
+        <w:tc>
+          <w:tcPr>
+            <w:tcW w:w="2721" w:type="dxa"/>
           </w:tcPr>
           <w:p>
             <w:pPr>
@@ -3631,7 +3704,7 @@
         </w:tc>
         <w:tc>
           <w:tcPr>
-            <w:tcW w:w="7745" w:type="dxa"/>
+            <w:tcW w:w="6933" w:type="dxa"/>
           </w:tcPr>
           <w:p>
             <w:pPr>
@@ -3657,7 +3730,7 @@
         </w:tc>
         <w:tc>
           <w:tcPr>
-            <w:tcW w:w="1701" w:type="dxa"/>
+            <w:tcW w:w="1679" w:type="dxa"/>
           </w:tcPr>
           <w:p>
             <w:pPr>
@@ -3683,7 +3756,7 @@
         </w:tc>
         <w:tc>
           <w:tcPr>
-            <w:tcW w:w="1134" w:type="dxa"/>
+            <w:tcW w:w="1448" w:type="dxa"/>
           </w:tcPr>
           <w:p>
             <w:pPr>
@@ -3711,49 +3784,66 @@
       <w:tr>
         <w:tc>
           <w:tcPr>
-            <w:tcW w:w="577" w:type="dxa"/>
-          </w:tcPr>
-          <w:p>
-            <w:pPr>
-              <w:rPr>
-                <w:rFonts w:asciiTheme="majorHAnsi" w:hAnsiTheme="majorHAnsi"/>
-                <w:color w:val="000000"/>
-                <w:sz w:val="22"/>
-                <w:szCs w:val="22"/>
-              </w:rPr>
-            </w:pPr>
-            <w:r>
-              <w:rPr>
-                <w:rFonts w:asciiTheme="majorHAnsi" w:hAnsiTheme="majorHAnsi"/>
-                <w:color w:val="000000"/>
-                <w:sz w:val="22"/>
-                <w:szCs w:val="22"/>
-              </w:rPr>
-              <w:t>3.3.1</w:t>
-            </w:r>
-          </w:p>
-        </w:tc>
-        <w:tc>
-          <w:tcPr>
-            <w:tcW w:w="2418" w:type="dxa"/>
-          </w:tcPr>
-          <w:p>
-            <w:pPr>
-              <w:rPr>
-                <w:rFonts w:asciiTheme="majorHAnsi" w:hAnsiTheme="majorHAnsi"/>
-                <w:color w:val="000000"/>
-                <w:sz w:val="22"/>
-                <w:szCs w:val="22"/>
-              </w:rPr>
-            </w:pPr>
-            <w:r>
-              <w:t>Applicaties hebben een gemeenschappelijke look-and-feel</w:t>
-            </w:r>
-          </w:p>
-        </w:tc>
-        <w:tc>
-          <w:tcPr>
-            <w:tcW w:w="7745" w:type="dxa"/>
+            <w:tcW w:w="794" w:type="dxa"/>
+          </w:tcPr>
+          <w:p>
+            <w:pPr>
+              <w:rPr>
+                <w:rFonts w:asciiTheme="majorHAnsi" w:hAnsiTheme="majorHAnsi"/>
+                <w:color w:val="000000"/>
+                <w:sz w:val="22"/>
+                <w:szCs w:val="22"/>
+              </w:rPr>
+            </w:pPr>
+            <w:r>
+              <w:rPr>
+                <w:rFonts w:asciiTheme="majorHAnsi" w:hAnsiTheme="majorHAnsi"/>
+                <w:color w:val="000000"/>
+                <w:sz w:val="22"/>
+                <w:szCs w:val="22"/>
+              </w:rPr>
+              <w:t>2</w:t>
+            </w:r>
+            <w:r>
+              <w:rPr>
+                <w:rFonts w:asciiTheme="majorHAnsi" w:hAnsiTheme="majorHAnsi"/>
+                <w:color w:val="000000"/>
+                <w:sz w:val="22"/>
+                <w:szCs w:val="22"/>
+              </w:rPr>
+              <w:t>.3.1</w:t>
+            </w:r>
+          </w:p>
+        </w:tc>
+        <w:tc>
+          <w:tcPr>
+            <w:tcW w:w="2721" w:type="dxa"/>
+          </w:tcPr>
+          <w:p>
+            <w:pPr>
+              <w:rPr>
+                <w:rFonts w:asciiTheme="majorHAnsi" w:hAnsiTheme="majorHAnsi"/>
+                <w:color w:val="000000"/>
+                <w:sz w:val="22"/>
+                <w:szCs w:val="22"/>
+              </w:rPr>
+            </w:pPr>
+            <w:r>
+              <w:t>Applicaties hebben een gemeenschappelijke look-</w:t>
+            </w:r>
+            <w:proofErr w:type="spellStart"/>
+            <w:r>
+              <w:t>and</w:t>
+            </w:r>
+            <w:proofErr w:type="spellEnd"/>
+            <w:r>
+              <w:t>-feel</w:t>
+            </w:r>
+          </w:p>
+        </w:tc>
+        <w:tc>
+          <w:tcPr>
+            <w:tcW w:w="6933" w:type="dxa"/>
           </w:tcPr>
           <w:p>
             <w:pPr>
@@ -3776,7 +3866,7 @@
         </w:tc>
         <w:tc>
           <w:tcPr>
-            <w:tcW w:w="1701" w:type="dxa"/>
+            <w:tcW w:w="1679" w:type="dxa"/>
           </w:tcPr>
           <w:p>
             <w:pPr>
@@ -3800,7 +3890,7 @@
         </w:tc>
         <w:tc>
           <w:tcPr>
-            <w:tcW w:w="1134" w:type="dxa"/>
+            <w:tcW w:w="1448" w:type="dxa"/>
           </w:tcPr>
           <w:p>
             <w:pPr>
@@ -3826,231 +3916,2329 @@
       <w:tr>
         <w:tc>
           <w:tcPr>
-            <w:tcW w:w="577" w:type="dxa"/>
-          </w:tcPr>
-          <w:p>
-            <w:pPr>
-              <w:rPr>
-                <w:rFonts w:asciiTheme="majorHAnsi" w:hAnsiTheme="majorHAnsi"/>
-                <w:color w:val="000000"/>
-                <w:sz w:val="22"/>
-                <w:szCs w:val="22"/>
-              </w:rPr>
-            </w:pPr>
-          </w:p>
-        </w:tc>
-        <w:tc>
-          <w:tcPr>
-            <w:tcW w:w="2418" w:type="dxa"/>
-          </w:tcPr>
-          <w:p>
-            <w:pPr>
-              <w:rPr>
-                <w:rFonts w:asciiTheme="majorHAnsi" w:hAnsiTheme="majorHAnsi"/>
-                <w:color w:val="000000"/>
-                <w:sz w:val="22"/>
-                <w:szCs w:val="22"/>
-              </w:rPr>
-            </w:pPr>
-          </w:p>
-        </w:tc>
-        <w:tc>
-          <w:tcPr>
-            <w:tcW w:w="7745" w:type="dxa"/>
-          </w:tcPr>
-          <w:p>
-            <w:pPr>
-              <w:rPr>
-                <w:rFonts w:asciiTheme="majorHAnsi" w:hAnsiTheme="majorHAnsi"/>
-                <w:color w:val="000000"/>
-                <w:sz w:val="22"/>
-                <w:szCs w:val="22"/>
-              </w:rPr>
-            </w:pPr>
-          </w:p>
-        </w:tc>
-        <w:tc>
-          <w:tcPr>
-            <w:tcW w:w="1701" w:type="dxa"/>
-          </w:tcPr>
-          <w:p>
-            <w:pPr>
-              <w:rPr>
-                <w:rFonts w:asciiTheme="majorHAnsi" w:hAnsiTheme="majorHAnsi"/>
-                <w:color w:val="000000"/>
-                <w:sz w:val="22"/>
-                <w:szCs w:val="22"/>
-              </w:rPr>
-            </w:pPr>
-          </w:p>
-        </w:tc>
-        <w:tc>
-          <w:tcPr>
-            <w:tcW w:w="1134" w:type="dxa"/>
-          </w:tcPr>
-          <w:p>
-            <w:pPr>
-              <w:rPr>
-                <w:rFonts w:asciiTheme="majorHAnsi" w:hAnsiTheme="majorHAnsi"/>
-                <w:color w:val="000000"/>
-                <w:sz w:val="22"/>
-                <w:szCs w:val="22"/>
-              </w:rPr>
-            </w:pPr>
+            <w:tcW w:w="794" w:type="dxa"/>
+          </w:tcPr>
+          <w:p>
+            <w:pPr>
+              <w:rPr>
+                <w:rFonts w:asciiTheme="majorHAnsi" w:hAnsiTheme="majorHAnsi"/>
+                <w:color w:val="000000"/>
+                <w:sz w:val="22"/>
+                <w:szCs w:val="22"/>
+              </w:rPr>
+            </w:pPr>
+            <w:r>
+              <w:rPr>
+                <w:rFonts w:asciiTheme="majorHAnsi" w:hAnsiTheme="majorHAnsi"/>
+                <w:color w:val="000000"/>
+                <w:sz w:val="22"/>
+                <w:szCs w:val="22"/>
+              </w:rPr>
+              <w:t>2.3.2</w:t>
+            </w:r>
+          </w:p>
+        </w:tc>
+        <w:tc>
+          <w:tcPr>
+            <w:tcW w:w="2721" w:type="dxa"/>
+          </w:tcPr>
+          <w:p>
+            <w:pPr>
+              <w:rPr>
+                <w:rFonts w:asciiTheme="majorHAnsi" w:hAnsiTheme="majorHAnsi"/>
+                <w:color w:val="000000"/>
+                <w:sz w:val="22"/>
+                <w:szCs w:val="22"/>
+              </w:rPr>
+            </w:pPr>
+            <w:r>
+              <w:rPr>
+                <w:rFonts w:ascii="Open Sans" w:hAnsi="Open Sans"/>
+                <w:color w:val="000000"/>
+                <w:sz w:val="21"/>
+                <w:szCs w:val="21"/>
+                <w:shd w:val="clear" w:color="auto" w:fill="FFFFFF"/>
+              </w:rPr>
+              <w:t>Portalen bevatten alleen presentatielogica</w:t>
+            </w:r>
+          </w:p>
+        </w:tc>
+        <w:tc>
+          <w:tcPr>
+            <w:tcW w:w="6933" w:type="dxa"/>
+          </w:tcPr>
+          <w:p>
+            <w:pPr>
+              <w:rPr>
+                <w:rFonts w:asciiTheme="majorHAnsi" w:hAnsiTheme="majorHAnsi"/>
+                <w:color w:val="000000"/>
+                <w:sz w:val="22"/>
+                <w:szCs w:val="22"/>
+              </w:rPr>
+            </w:pPr>
+            <w:r>
+              <w:rPr>
+                <w:rFonts w:asciiTheme="majorHAnsi" w:hAnsiTheme="majorHAnsi"/>
+                <w:color w:val="000000"/>
+                <w:sz w:val="22"/>
+                <w:szCs w:val="22"/>
+              </w:rPr>
+              <w:t>Het videoportaal wordt uitgekozen om de video’s te laten zien, maar niet om de video’s op te slaan. De betreffende video’s worden elders opgeslagen.</w:t>
+            </w:r>
+          </w:p>
+        </w:tc>
+        <w:tc>
+          <w:tcPr>
+            <w:tcW w:w="1679" w:type="dxa"/>
+          </w:tcPr>
+          <w:p>
+            <w:pPr>
+              <w:rPr>
+                <w:rFonts w:asciiTheme="majorHAnsi" w:hAnsiTheme="majorHAnsi"/>
+                <w:color w:val="000000"/>
+                <w:sz w:val="22"/>
+                <w:szCs w:val="22"/>
+              </w:rPr>
+            </w:pPr>
+            <w:r>
+              <w:rPr>
+                <w:rFonts w:asciiTheme="majorHAnsi" w:hAnsiTheme="majorHAnsi"/>
+                <w:color w:val="000000"/>
+                <w:sz w:val="22"/>
+                <w:szCs w:val="22"/>
+              </w:rPr>
+              <w:t>Referentie-architectuur NerdyGadgets</w:t>
+            </w:r>
+          </w:p>
+        </w:tc>
+        <w:tc>
+          <w:tcPr>
+            <w:tcW w:w="1448" w:type="dxa"/>
+          </w:tcPr>
+          <w:p>
+            <w:pPr>
+              <w:rPr>
+                <w:rFonts w:asciiTheme="majorHAnsi" w:hAnsiTheme="majorHAnsi"/>
+                <w:color w:val="000000"/>
+                <w:sz w:val="22"/>
+                <w:szCs w:val="22"/>
+              </w:rPr>
+            </w:pPr>
+            <w:r>
+              <w:rPr>
+                <w:rFonts w:asciiTheme="majorHAnsi" w:hAnsiTheme="majorHAnsi"/>
+                <w:color w:val="000000"/>
+                <w:sz w:val="22"/>
+                <w:szCs w:val="22"/>
+              </w:rPr>
+              <w:t>Middel</w:t>
+            </w:r>
           </w:p>
         </w:tc>
       </w:tr>
       <w:tr>
         <w:tc>
           <w:tcPr>
-            <w:tcW w:w="577" w:type="dxa"/>
-          </w:tcPr>
-          <w:p>
-            <w:pPr>
-              <w:rPr>
-                <w:rFonts w:asciiTheme="majorHAnsi" w:hAnsiTheme="majorHAnsi"/>
-                <w:color w:val="000000"/>
-                <w:sz w:val="22"/>
-                <w:szCs w:val="22"/>
-              </w:rPr>
-            </w:pPr>
-          </w:p>
-        </w:tc>
-        <w:tc>
-          <w:tcPr>
-            <w:tcW w:w="2418" w:type="dxa"/>
-          </w:tcPr>
-          <w:p>
-            <w:pPr>
-              <w:rPr>
-                <w:rFonts w:asciiTheme="majorHAnsi" w:hAnsiTheme="majorHAnsi"/>
-                <w:color w:val="000000"/>
-                <w:sz w:val="22"/>
-                <w:szCs w:val="22"/>
-              </w:rPr>
-            </w:pPr>
-          </w:p>
-        </w:tc>
-        <w:tc>
-          <w:tcPr>
-            <w:tcW w:w="7745" w:type="dxa"/>
-          </w:tcPr>
-          <w:p>
-            <w:pPr>
-              <w:rPr>
-                <w:rFonts w:asciiTheme="majorHAnsi" w:hAnsiTheme="majorHAnsi"/>
-                <w:color w:val="000000"/>
-                <w:sz w:val="22"/>
-                <w:szCs w:val="22"/>
-              </w:rPr>
-            </w:pPr>
-          </w:p>
-        </w:tc>
-        <w:tc>
-          <w:tcPr>
-            <w:tcW w:w="1701" w:type="dxa"/>
-          </w:tcPr>
-          <w:p>
-            <w:pPr>
-              <w:rPr>
-                <w:rFonts w:asciiTheme="majorHAnsi" w:hAnsiTheme="majorHAnsi"/>
-                <w:color w:val="000000"/>
-                <w:sz w:val="22"/>
-                <w:szCs w:val="22"/>
-              </w:rPr>
-            </w:pPr>
-          </w:p>
-        </w:tc>
-        <w:tc>
-          <w:tcPr>
-            <w:tcW w:w="1134" w:type="dxa"/>
-          </w:tcPr>
-          <w:p>
-            <w:pPr>
-              <w:rPr>
-                <w:rFonts w:asciiTheme="majorHAnsi" w:hAnsiTheme="majorHAnsi"/>
-                <w:color w:val="000000"/>
-                <w:sz w:val="22"/>
-                <w:szCs w:val="22"/>
-              </w:rPr>
-            </w:pPr>
+            <w:tcW w:w="794" w:type="dxa"/>
+          </w:tcPr>
+          <w:p>
+            <w:pPr>
+              <w:rPr>
+                <w:rFonts w:asciiTheme="majorHAnsi" w:hAnsiTheme="majorHAnsi"/>
+                <w:color w:val="000000"/>
+                <w:sz w:val="22"/>
+                <w:szCs w:val="22"/>
+              </w:rPr>
+            </w:pPr>
+            <w:r>
+              <w:rPr>
+                <w:rFonts w:asciiTheme="majorHAnsi" w:hAnsiTheme="majorHAnsi"/>
+                <w:color w:val="000000"/>
+                <w:sz w:val="22"/>
+                <w:szCs w:val="22"/>
+              </w:rPr>
+              <w:t>2.3.</w:t>
+            </w:r>
+            <w:r>
+              <w:rPr>
+                <w:rFonts w:asciiTheme="majorHAnsi" w:hAnsiTheme="majorHAnsi"/>
+                <w:color w:val="000000"/>
+                <w:sz w:val="22"/>
+                <w:szCs w:val="22"/>
+              </w:rPr>
+              <w:t>3</w:t>
+            </w:r>
+          </w:p>
+        </w:tc>
+        <w:tc>
+          <w:tcPr>
+            <w:tcW w:w="2721" w:type="dxa"/>
+          </w:tcPr>
+          <w:p>
+            <w:pPr>
+              <w:rPr>
+                <w:rFonts w:asciiTheme="majorHAnsi" w:hAnsiTheme="majorHAnsi"/>
+                <w:color w:val="000000"/>
+                <w:sz w:val="22"/>
+                <w:szCs w:val="22"/>
+              </w:rPr>
+            </w:pPr>
+            <w:r>
+              <w:rPr>
+                <w:rFonts w:ascii="Open Sans" w:hAnsi="Open Sans"/>
+                <w:color w:val="000000"/>
+                <w:sz w:val="21"/>
+                <w:szCs w:val="21"/>
+                <w:shd w:val="clear" w:color="auto" w:fill="FFFFFF"/>
+              </w:rPr>
+              <w:t>Het portaalomgeving wordt op één plaats beheerd.</w:t>
+            </w:r>
+          </w:p>
+        </w:tc>
+        <w:tc>
+          <w:tcPr>
+            <w:tcW w:w="6933" w:type="dxa"/>
+          </w:tcPr>
+          <w:p>
+            <w:pPr>
+              <w:rPr>
+                <w:rFonts w:asciiTheme="majorHAnsi" w:hAnsiTheme="majorHAnsi"/>
+                <w:color w:val="000000"/>
+                <w:sz w:val="22"/>
+                <w:szCs w:val="22"/>
+              </w:rPr>
+            </w:pPr>
+            <w:r>
+              <w:rPr>
+                <w:rFonts w:ascii="Open Sans" w:hAnsi="Open Sans"/>
+                <w:color w:val="000000"/>
+                <w:sz w:val="21"/>
+                <w:szCs w:val="21"/>
+                <w:shd w:val="clear" w:color="auto" w:fill="FFFFFF"/>
+              </w:rPr>
+              <w:t xml:space="preserve">Hiertoe worden mechanismen geboden waardoor het uiterlijk maar op </w:t>
+            </w:r>
+            <w:r>
+              <w:rPr>
+                <w:rFonts w:ascii="Open Sans" w:hAnsi="Open Sans"/>
+                <w:color w:val="000000"/>
+                <w:sz w:val="21"/>
+                <w:szCs w:val="21"/>
+                <w:shd w:val="clear" w:color="auto" w:fill="FFFFFF"/>
+              </w:rPr>
+              <w:t>éé</w:t>
+            </w:r>
+            <w:r>
+              <w:rPr>
+                <w:rFonts w:ascii="Open Sans" w:hAnsi="Open Sans"/>
+                <w:color w:val="000000"/>
+                <w:sz w:val="21"/>
+                <w:szCs w:val="21"/>
+                <w:shd w:val="clear" w:color="auto" w:fill="FFFFFF"/>
+              </w:rPr>
+              <w:t>n plaats hoeft te worden beheerd, waardoor beheer ook zo effici</w:t>
+            </w:r>
+            <w:r>
+              <w:rPr>
+                <w:rFonts w:ascii="Open Sans" w:hAnsi="Open Sans"/>
+                <w:color w:val="000000"/>
+                <w:sz w:val="21"/>
+                <w:szCs w:val="21"/>
+                <w:shd w:val="clear" w:color="auto" w:fill="FFFFFF"/>
+              </w:rPr>
+              <w:t>ë</w:t>
+            </w:r>
+            <w:r>
+              <w:rPr>
+                <w:rFonts w:ascii="Open Sans" w:hAnsi="Open Sans"/>
+                <w:color w:val="000000"/>
+                <w:sz w:val="21"/>
+                <w:szCs w:val="21"/>
+                <w:shd w:val="clear" w:color="auto" w:fill="FFFFFF"/>
+              </w:rPr>
+              <w:t>nt en gestandaardiseerd mogelijk is.</w:t>
+            </w:r>
+          </w:p>
+        </w:tc>
+        <w:tc>
+          <w:tcPr>
+            <w:tcW w:w="1679" w:type="dxa"/>
+          </w:tcPr>
+          <w:p>
+            <w:pPr>
+              <w:rPr>
+                <w:rFonts w:asciiTheme="majorHAnsi" w:hAnsiTheme="majorHAnsi"/>
+                <w:color w:val="000000"/>
+                <w:sz w:val="22"/>
+                <w:szCs w:val="22"/>
+              </w:rPr>
+            </w:pPr>
+            <w:r>
+              <w:rPr>
+                <w:rFonts w:asciiTheme="majorHAnsi" w:hAnsiTheme="majorHAnsi"/>
+                <w:color w:val="000000"/>
+                <w:sz w:val="22"/>
+                <w:szCs w:val="22"/>
+              </w:rPr>
+              <w:t>Referentie-architectuur NerdyGadgets</w:t>
+            </w:r>
+          </w:p>
+        </w:tc>
+        <w:tc>
+          <w:tcPr>
+            <w:tcW w:w="1448" w:type="dxa"/>
+          </w:tcPr>
+          <w:p>
+            <w:pPr>
+              <w:rPr>
+                <w:rFonts w:asciiTheme="majorHAnsi" w:hAnsiTheme="majorHAnsi"/>
+                <w:color w:val="000000"/>
+                <w:sz w:val="22"/>
+                <w:szCs w:val="22"/>
+              </w:rPr>
+            </w:pPr>
+            <w:r>
+              <w:rPr>
+                <w:rFonts w:asciiTheme="majorHAnsi" w:hAnsiTheme="majorHAnsi"/>
+                <w:color w:val="000000"/>
+                <w:sz w:val="22"/>
+                <w:szCs w:val="22"/>
+              </w:rPr>
+              <w:t>Zwaar</w:t>
+            </w:r>
           </w:p>
         </w:tc>
       </w:tr>
       <w:tr>
         <w:tc>
           <w:tcPr>
-            <w:tcW w:w="577" w:type="dxa"/>
-          </w:tcPr>
-          <w:p>
-            <w:pPr>
-              <w:rPr>
-                <w:rFonts w:asciiTheme="majorHAnsi" w:hAnsiTheme="majorHAnsi"/>
-                <w:color w:val="000000"/>
-                <w:sz w:val="22"/>
-                <w:szCs w:val="22"/>
-              </w:rPr>
-            </w:pPr>
-          </w:p>
-        </w:tc>
-        <w:tc>
-          <w:tcPr>
-            <w:tcW w:w="2418" w:type="dxa"/>
-          </w:tcPr>
-          <w:p>
-            <w:pPr>
-              <w:rPr>
-                <w:rFonts w:asciiTheme="majorHAnsi" w:hAnsiTheme="majorHAnsi"/>
-                <w:color w:val="000000"/>
-                <w:sz w:val="22"/>
-                <w:szCs w:val="22"/>
-              </w:rPr>
-            </w:pPr>
-          </w:p>
-        </w:tc>
-        <w:tc>
-          <w:tcPr>
-            <w:tcW w:w="7745" w:type="dxa"/>
-          </w:tcPr>
-          <w:p>
-            <w:pPr>
-              <w:rPr>
-                <w:rFonts w:asciiTheme="majorHAnsi" w:hAnsiTheme="majorHAnsi"/>
-                <w:color w:val="000000"/>
-                <w:sz w:val="22"/>
-                <w:szCs w:val="22"/>
-              </w:rPr>
-            </w:pPr>
-          </w:p>
-        </w:tc>
-        <w:tc>
-          <w:tcPr>
-            <w:tcW w:w="1701" w:type="dxa"/>
-          </w:tcPr>
-          <w:p>
-            <w:pPr>
-              <w:rPr>
-                <w:rFonts w:asciiTheme="majorHAnsi" w:hAnsiTheme="majorHAnsi"/>
-                <w:color w:val="000000"/>
-                <w:sz w:val="22"/>
-                <w:szCs w:val="22"/>
-              </w:rPr>
-            </w:pPr>
-          </w:p>
-        </w:tc>
-        <w:tc>
-          <w:tcPr>
-            <w:tcW w:w="1134" w:type="dxa"/>
-          </w:tcPr>
-          <w:p>
-            <w:pPr>
-              <w:rPr>
-                <w:rFonts w:asciiTheme="majorHAnsi" w:hAnsiTheme="majorHAnsi"/>
-                <w:color w:val="000000"/>
-                <w:sz w:val="22"/>
-                <w:szCs w:val="22"/>
-              </w:rPr>
-            </w:pPr>
+            <w:tcW w:w="794" w:type="dxa"/>
+          </w:tcPr>
+          <w:p>
+            <w:pPr>
+              <w:rPr>
+                <w:rFonts w:asciiTheme="majorHAnsi" w:hAnsiTheme="majorHAnsi"/>
+                <w:color w:val="000000"/>
+                <w:sz w:val="22"/>
+                <w:szCs w:val="22"/>
+              </w:rPr>
+            </w:pPr>
+            <w:r>
+              <w:rPr>
+                <w:rFonts w:asciiTheme="majorHAnsi" w:hAnsiTheme="majorHAnsi"/>
+                <w:color w:val="000000"/>
+                <w:sz w:val="22"/>
+                <w:szCs w:val="22"/>
+              </w:rPr>
+              <w:t>2.3.</w:t>
+            </w:r>
+            <w:r>
+              <w:rPr>
+                <w:rFonts w:asciiTheme="majorHAnsi" w:hAnsiTheme="majorHAnsi"/>
+                <w:color w:val="000000"/>
+                <w:sz w:val="22"/>
+                <w:szCs w:val="22"/>
+              </w:rPr>
+              <w:t>4</w:t>
+            </w:r>
+          </w:p>
+        </w:tc>
+        <w:tc>
+          <w:tcPr>
+            <w:tcW w:w="2721" w:type="dxa"/>
+          </w:tcPr>
+          <w:p>
+            <w:pPr>
+              <w:rPr>
+                <w:rFonts w:asciiTheme="majorHAnsi" w:hAnsiTheme="majorHAnsi"/>
+                <w:color w:val="000000"/>
+                <w:sz w:val="22"/>
+                <w:szCs w:val="22"/>
+              </w:rPr>
+            </w:pPr>
+            <w:r>
+              <w:rPr>
+                <w:rFonts w:ascii="Open Sans" w:hAnsi="Open Sans"/>
+                <w:color w:val="000000"/>
+                <w:sz w:val="21"/>
+                <w:szCs w:val="21"/>
+                <w:shd w:val="clear" w:color="auto" w:fill="FFFFFF"/>
+              </w:rPr>
+              <w:t>We denken vanuit de klantbehoefte</w:t>
+            </w:r>
+          </w:p>
+        </w:tc>
+        <w:tc>
+          <w:tcPr>
+            <w:tcW w:w="6933" w:type="dxa"/>
+          </w:tcPr>
+          <w:p>
+            <w:pPr>
+              <w:rPr>
+                <w:rFonts w:asciiTheme="majorHAnsi" w:hAnsiTheme="majorHAnsi"/>
+                <w:color w:val="000000"/>
+                <w:sz w:val="22"/>
+                <w:szCs w:val="22"/>
+              </w:rPr>
+            </w:pPr>
+            <w:r>
+              <w:rPr>
+                <w:rFonts w:ascii="Open Sans" w:hAnsi="Open Sans"/>
+                <w:color w:val="000000"/>
+                <w:sz w:val="21"/>
+                <w:szCs w:val="21"/>
+                <w:shd w:val="clear" w:color="auto" w:fill="FFFFFF"/>
+              </w:rPr>
+              <w:t>De organisatie bestaat om diensten te kunnen leveren aan klanten. Het tevreden stellen van de klant zou dan ook topprioriteit moeten zijn. Diensten moeten aansluiten bij de klantbehoefte en klanten zouden geen hinder moeten ondervinden van de interne organisatie en andere organisaties waarmee wordt samengewerkt.</w:t>
+            </w:r>
+          </w:p>
+        </w:tc>
+        <w:tc>
+          <w:tcPr>
+            <w:tcW w:w="1679" w:type="dxa"/>
+          </w:tcPr>
+          <w:p>
+            <w:pPr>
+              <w:rPr>
+                <w:rFonts w:asciiTheme="majorHAnsi" w:hAnsiTheme="majorHAnsi"/>
+                <w:color w:val="000000"/>
+                <w:sz w:val="22"/>
+                <w:szCs w:val="22"/>
+              </w:rPr>
+            </w:pPr>
+            <w:r>
+              <w:rPr>
+                <w:rFonts w:asciiTheme="majorHAnsi" w:hAnsiTheme="majorHAnsi"/>
+                <w:color w:val="000000"/>
+                <w:sz w:val="22"/>
+                <w:szCs w:val="22"/>
+              </w:rPr>
+              <w:t>Referentie-architectuur NerdyGadgets</w:t>
+            </w:r>
+          </w:p>
+        </w:tc>
+        <w:tc>
+          <w:tcPr>
+            <w:tcW w:w="1448" w:type="dxa"/>
+          </w:tcPr>
+          <w:p>
+            <w:pPr>
+              <w:rPr>
+                <w:rFonts w:asciiTheme="majorHAnsi" w:hAnsiTheme="majorHAnsi"/>
+                <w:color w:val="000000"/>
+                <w:sz w:val="22"/>
+                <w:szCs w:val="22"/>
+              </w:rPr>
+            </w:pPr>
+            <w:r>
+              <w:rPr>
+                <w:rFonts w:asciiTheme="majorHAnsi" w:hAnsiTheme="majorHAnsi"/>
+                <w:color w:val="000000"/>
+                <w:sz w:val="22"/>
+                <w:szCs w:val="22"/>
+              </w:rPr>
+              <w:t>Zwaar</w:t>
+            </w:r>
+          </w:p>
+        </w:tc>
+      </w:tr>
+      <w:tr>
+        <w:tc>
+          <w:tcPr>
+            <w:tcW w:w="794" w:type="dxa"/>
+          </w:tcPr>
+          <w:p>
+            <w:pPr>
+              <w:rPr>
+                <w:rFonts w:asciiTheme="majorHAnsi" w:hAnsiTheme="majorHAnsi"/>
+                <w:color w:val="000000"/>
+                <w:sz w:val="22"/>
+                <w:szCs w:val="22"/>
+              </w:rPr>
+            </w:pPr>
+            <w:r>
+              <w:rPr>
+                <w:rFonts w:asciiTheme="majorHAnsi" w:hAnsiTheme="majorHAnsi"/>
+                <w:color w:val="000000"/>
+                <w:sz w:val="22"/>
+                <w:szCs w:val="22"/>
+              </w:rPr>
+              <w:t>2.3.5</w:t>
+            </w:r>
+          </w:p>
+        </w:tc>
+        <w:tc>
+          <w:tcPr>
+            <w:tcW w:w="2721" w:type="dxa"/>
+          </w:tcPr>
+          <w:p>
+            <w:pPr>
+              <w:rPr>
+                <w:rFonts w:asciiTheme="majorHAnsi" w:hAnsiTheme="majorHAnsi"/>
+                <w:color w:val="000000"/>
+                <w:sz w:val="22"/>
+                <w:szCs w:val="22"/>
+              </w:rPr>
+            </w:pPr>
+            <w:r>
+              <w:rPr>
+                <w:rFonts w:ascii="Open Sans" w:hAnsi="Open Sans"/>
+                <w:color w:val="000000"/>
+                <w:sz w:val="21"/>
+                <w:szCs w:val="21"/>
+                <w:shd w:val="clear" w:color="auto" w:fill="FFFFFF"/>
+              </w:rPr>
+              <w:t>Processen hebben een eigenaar</w:t>
+            </w:r>
+          </w:p>
+        </w:tc>
+        <w:tc>
+          <w:tcPr>
+            <w:tcW w:w="6933" w:type="dxa"/>
+          </w:tcPr>
+          <w:p>
+            <w:pPr>
+              <w:rPr>
+                <w:rFonts w:asciiTheme="majorHAnsi" w:hAnsiTheme="majorHAnsi"/>
+                <w:color w:val="000000"/>
+                <w:sz w:val="22"/>
+                <w:szCs w:val="22"/>
+              </w:rPr>
+            </w:pPr>
+            <w:r>
+              <w:rPr>
+                <w:rFonts w:asciiTheme="majorHAnsi" w:hAnsiTheme="majorHAnsi"/>
+                <w:color w:val="000000"/>
+                <w:sz w:val="22"/>
+                <w:szCs w:val="22"/>
+              </w:rPr>
+              <w:t>Er moet een mogelijkheid zijn om personen eigenaar te kunnen maken van een bepaald stuk content</w:t>
+            </w:r>
+          </w:p>
+        </w:tc>
+        <w:tc>
+          <w:tcPr>
+            <w:tcW w:w="1679" w:type="dxa"/>
+          </w:tcPr>
+          <w:p>
+            <w:pPr>
+              <w:rPr>
+                <w:rFonts w:asciiTheme="majorHAnsi" w:hAnsiTheme="majorHAnsi"/>
+                <w:color w:val="000000"/>
+                <w:sz w:val="22"/>
+                <w:szCs w:val="22"/>
+              </w:rPr>
+            </w:pPr>
+            <w:r>
+              <w:rPr>
+                <w:rFonts w:asciiTheme="majorHAnsi" w:hAnsiTheme="majorHAnsi"/>
+                <w:color w:val="000000"/>
+                <w:sz w:val="22"/>
+                <w:szCs w:val="22"/>
+              </w:rPr>
+              <w:t>Referentie-architectuur NerdyGadgets</w:t>
+            </w:r>
+          </w:p>
+        </w:tc>
+        <w:tc>
+          <w:tcPr>
+            <w:tcW w:w="1448" w:type="dxa"/>
+          </w:tcPr>
+          <w:p>
+            <w:pPr>
+              <w:rPr>
+                <w:rFonts w:asciiTheme="majorHAnsi" w:hAnsiTheme="majorHAnsi"/>
+                <w:color w:val="000000"/>
+                <w:sz w:val="22"/>
+                <w:szCs w:val="22"/>
+              </w:rPr>
+            </w:pPr>
+            <w:r>
+              <w:rPr>
+                <w:rFonts w:asciiTheme="majorHAnsi" w:hAnsiTheme="majorHAnsi"/>
+                <w:color w:val="000000"/>
+                <w:sz w:val="22"/>
+                <w:szCs w:val="22"/>
+              </w:rPr>
+              <w:t>Middel/Licht</w:t>
+            </w:r>
+          </w:p>
+        </w:tc>
+      </w:tr>
+      <w:tr>
+        <w:tc>
+          <w:tcPr>
+            <w:tcW w:w="794" w:type="dxa"/>
+          </w:tcPr>
+          <w:p>
+            <w:pPr>
+              <w:rPr>
+                <w:rFonts w:asciiTheme="majorHAnsi" w:hAnsiTheme="majorHAnsi"/>
+                <w:color w:val="000000"/>
+                <w:sz w:val="22"/>
+                <w:szCs w:val="22"/>
+              </w:rPr>
+            </w:pPr>
+            <w:r>
+              <w:rPr>
+                <w:rFonts w:asciiTheme="majorHAnsi" w:hAnsiTheme="majorHAnsi"/>
+                <w:color w:val="000000"/>
+                <w:sz w:val="22"/>
+                <w:szCs w:val="22"/>
+              </w:rPr>
+              <w:t>2.3.6</w:t>
+            </w:r>
+          </w:p>
+        </w:tc>
+        <w:tc>
+          <w:tcPr>
+            <w:tcW w:w="2721" w:type="dxa"/>
+          </w:tcPr>
+          <w:p>
+            <w:pPr>
+              <w:rPr>
+                <w:rFonts w:asciiTheme="majorHAnsi" w:hAnsiTheme="majorHAnsi"/>
+                <w:color w:val="000000"/>
+                <w:sz w:val="22"/>
+                <w:szCs w:val="22"/>
+              </w:rPr>
+            </w:pPr>
+            <w:r>
+              <w:rPr>
+                <w:rFonts w:ascii="Open Sans" w:hAnsi="Open Sans"/>
+                <w:color w:val="000000"/>
+                <w:sz w:val="21"/>
+                <w:szCs w:val="21"/>
+                <w:shd w:val="clear" w:color="auto" w:fill="FFFFFF"/>
+              </w:rPr>
+              <w:t>Van alle gegevens wordt minimaal dagelijks een back-up gemaakt</w:t>
+            </w:r>
+          </w:p>
+        </w:tc>
+        <w:tc>
+          <w:tcPr>
+            <w:tcW w:w="6933" w:type="dxa"/>
+          </w:tcPr>
+          <w:p>
+            <w:pPr>
+              <w:rPr>
+                <w:rFonts w:asciiTheme="majorHAnsi" w:hAnsiTheme="majorHAnsi"/>
+                <w:color w:val="000000"/>
+                <w:sz w:val="22"/>
+                <w:szCs w:val="22"/>
+              </w:rPr>
+            </w:pPr>
+            <w:r>
+              <w:rPr>
+                <w:rFonts w:ascii="Open Sans" w:hAnsi="Open Sans"/>
+                <w:color w:val="000000"/>
+                <w:sz w:val="21"/>
+                <w:szCs w:val="21"/>
+                <w:shd w:val="clear" w:color="auto" w:fill="FFFFFF"/>
+              </w:rPr>
+              <w:t>Het is belangrijk dat er geen gegevens verloren gaan in geval van verstoringen. Door in ieder geval dagelijks een back-up te bewaren kan er maximaal 24 uur gegevensverlies optreden. Het is niet noodzakelijk dagelijks een volledige back-up te maken.</w:t>
+            </w:r>
+          </w:p>
+        </w:tc>
+        <w:tc>
+          <w:tcPr>
+            <w:tcW w:w="1679" w:type="dxa"/>
+          </w:tcPr>
+          <w:p>
+            <w:pPr>
+              <w:rPr>
+                <w:rFonts w:asciiTheme="majorHAnsi" w:hAnsiTheme="majorHAnsi"/>
+                <w:color w:val="000000"/>
+                <w:sz w:val="22"/>
+                <w:szCs w:val="22"/>
+              </w:rPr>
+            </w:pPr>
+            <w:r>
+              <w:rPr>
+                <w:rFonts w:asciiTheme="majorHAnsi" w:hAnsiTheme="majorHAnsi"/>
+                <w:color w:val="000000"/>
+                <w:sz w:val="22"/>
+                <w:szCs w:val="22"/>
+              </w:rPr>
+              <w:t>Referentie-architectuur NerdyGadgets</w:t>
+            </w:r>
+          </w:p>
+        </w:tc>
+        <w:tc>
+          <w:tcPr>
+            <w:tcW w:w="1448" w:type="dxa"/>
+          </w:tcPr>
+          <w:p>
+            <w:pPr>
+              <w:rPr>
+                <w:rFonts w:asciiTheme="majorHAnsi" w:hAnsiTheme="majorHAnsi"/>
+                <w:color w:val="000000"/>
+                <w:sz w:val="22"/>
+                <w:szCs w:val="22"/>
+              </w:rPr>
+            </w:pPr>
+            <w:r>
+              <w:rPr>
+                <w:rFonts w:asciiTheme="majorHAnsi" w:hAnsiTheme="majorHAnsi"/>
+                <w:color w:val="000000"/>
+                <w:sz w:val="22"/>
+                <w:szCs w:val="22"/>
+              </w:rPr>
+              <w:t>Middel</w:t>
+            </w:r>
+          </w:p>
+        </w:tc>
+      </w:tr>
+      <w:tr>
+        <w:tc>
+          <w:tcPr>
+            <w:tcW w:w="794" w:type="dxa"/>
+          </w:tcPr>
+          <w:p>
+            <w:pPr>
+              <w:rPr>
+                <w:rFonts w:asciiTheme="majorHAnsi" w:hAnsiTheme="majorHAnsi"/>
+                <w:color w:val="000000"/>
+                <w:sz w:val="22"/>
+                <w:szCs w:val="22"/>
+              </w:rPr>
+            </w:pPr>
+            <w:r>
+              <w:rPr>
+                <w:rFonts w:asciiTheme="majorHAnsi" w:hAnsiTheme="majorHAnsi"/>
+                <w:color w:val="000000"/>
+                <w:sz w:val="22"/>
+                <w:szCs w:val="22"/>
+              </w:rPr>
+              <w:t>2.3.7</w:t>
+            </w:r>
+          </w:p>
+        </w:tc>
+        <w:tc>
+          <w:tcPr>
+            <w:tcW w:w="2721" w:type="dxa"/>
+          </w:tcPr>
+          <w:p>
+            <w:pPr>
+              <w:rPr>
+                <w:rFonts w:asciiTheme="majorHAnsi" w:hAnsiTheme="majorHAnsi"/>
+                <w:color w:val="000000"/>
+                <w:sz w:val="22"/>
+                <w:szCs w:val="22"/>
+              </w:rPr>
+            </w:pPr>
+            <w:r>
+              <w:rPr>
+                <w:rFonts w:ascii="Open Sans" w:hAnsi="Open Sans"/>
+                <w:color w:val="000000"/>
+                <w:sz w:val="21"/>
+                <w:szCs w:val="21"/>
+                <w:shd w:val="clear" w:color="auto" w:fill="FFFFFF"/>
+              </w:rPr>
+              <w:t>Applicaties zijn 1-1 te vervangen door andere gangbare applicaties in de markt</w:t>
+            </w:r>
+          </w:p>
+        </w:tc>
+        <w:tc>
+          <w:tcPr>
+            <w:tcW w:w="6933" w:type="dxa"/>
+          </w:tcPr>
+          <w:p>
+            <w:pPr>
+              <w:rPr>
+                <w:rFonts w:asciiTheme="majorHAnsi" w:hAnsiTheme="majorHAnsi"/>
+                <w:color w:val="000000"/>
+                <w:sz w:val="22"/>
+                <w:szCs w:val="22"/>
+              </w:rPr>
+            </w:pPr>
+            <w:r>
+              <w:rPr>
+                <w:rFonts w:ascii="Open Sans" w:hAnsi="Open Sans"/>
+                <w:color w:val="000000"/>
+                <w:sz w:val="21"/>
+                <w:szCs w:val="21"/>
+                <w:shd w:val="clear" w:color="auto" w:fill="FFFFFF"/>
+              </w:rPr>
+              <w:t xml:space="preserve">Er worden geen functionaliteiten gecombineerd in </w:t>
+            </w:r>
+            <w:r>
+              <w:rPr>
+                <w:rFonts w:ascii="Open Sans" w:hAnsi="Open Sans"/>
+                <w:color w:val="000000"/>
+                <w:sz w:val="21"/>
+                <w:szCs w:val="21"/>
+                <w:shd w:val="clear" w:color="auto" w:fill="FFFFFF"/>
+              </w:rPr>
+              <w:t>éé</w:t>
+            </w:r>
+            <w:r>
+              <w:rPr>
+                <w:rFonts w:ascii="Open Sans" w:hAnsi="Open Sans"/>
+                <w:color w:val="000000"/>
+                <w:sz w:val="21"/>
+                <w:szCs w:val="21"/>
+                <w:shd w:val="clear" w:color="auto" w:fill="FFFFFF"/>
+              </w:rPr>
+              <w:t xml:space="preserve">n applicatie waardoor deze niet vervangen kan worden door </w:t>
+            </w:r>
+            <w:r>
+              <w:rPr>
+                <w:rFonts w:ascii="Open Sans" w:hAnsi="Open Sans"/>
+                <w:color w:val="000000"/>
+                <w:sz w:val="21"/>
+                <w:szCs w:val="21"/>
+                <w:shd w:val="clear" w:color="auto" w:fill="FFFFFF"/>
+              </w:rPr>
+              <w:t>ee</w:t>
+            </w:r>
+            <w:r>
+              <w:rPr>
+                <w:rFonts w:ascii="Open Sans" w:hAnsi="Open Sans"/>
+                <w:color w:val="000000"/>
+                <w:sz w:val="21"/>
+                <w:szCs w:val="21"/>
+                <w:shd w:val="clear" w:color="auto" w:fill="FFFFFF"/>
+              </w:rPr>
+              <w:t>n andere gangbare applicatie in de markt.</w:t>
+            </w:r>
+          </w:p>
+        </w:tc>
+        <w:tc>
+          <w:tcPr>
+            <w:tcW w:w="1679" w:type="dxa"/>
+          </w:tcPr>
+          <w:p>
+            <w:pPr>
+              <w:rPr>
+                <w:rFonts w:asciiTheme="majorHAnsi" w:hAnsiTheme="majorHAnsi"/>
+                <w:color w:val="000000"/>
+                <w:sz w:val="22"/>
+                <w:szCs w:val="22"/>
+              </w:rPr>
+            </w:pPr>
+            <w:r>
+              <w:rPr>
+                <w:rFonts w:asciiTheme="majorHAnsi" w:hAnsiTheme="majorHAnsi"/>
+                <w:color w:val="000000"/>
+                <w:sz w:val="22"/>
+                <w:szCs w:val="22"/>
+              </w:rPr>
+              <w:t>Referentie-architectuur NerdyGadgets</w:t>
+            </w:r>
+          </w:p>
+        </w:tc>
+        <w:tc>
+          <w:tcPr>
+            <w:tcW w:w="1448" w:type="dxa"/>
+          </w:tcPr>
+          <w:p>
+            <w:pPr>
+              <w:rPr>
+                <w:rFonts w:asciiTheme="majorHAnsi" w:hAnsiTheme="majorHAnsi"/>
+                <w:color w:val="000000"/>
+                <w:sz w:val="22"/>
+                <w:szCs w:val="22"/>
+              </w:rPr>
+            </w:pPr>
+            <w:r>
+              <w:rPr>
+                <w:rFonts w:asciiTheme="majorHAnsi" w:hAnsiTheme="majorHAnsi"/>
+                <w:color w:val="000000"/>
+                <w:sz w:val="22"/>
+                <w:szCs w:val="22"/>
+              </w:rPr>
+              <w:t>Zwaar</w:t>
+            </w:r>
+          </w:p>
+        </w:tc>
+      </w:tr>
+      <w:tr>
+        <w:tc>
+          <w:tcPr>
+            <w:tcW w:w="794" w:type="dxa"/>
+          </w:tcPr>
+          <w:p>
+            <w:pPr>
+              <w:rPr>
+                <w:rFonts w:asciiTheme="majorHAnsi" w:hAnsiTheme="majorHAnsi"/>
+                <w:color w:val="000000"/>
+                <w:sz w:val="22"/>
+                <w:szCs w:val="22"/>
+              </w:rPr>
+            </w:pPr>
+            <w:r>
+              <w:rPr>
+                <w:rFonts w:asciiTheme="majorHAnsi" w:hAnsiTheme="majorHAnsi"/>
+                <w:color w:val="000000"/>
+                <w:sz w:val="22"/>
+                <w:szCs w:val="22"/>
+              </w:rPr>
+              <w:t>2.3.8</w:t>
+            </w:r>
+          </w:p>
+        </w:tc>
+        <w:tc>
+          <w:tcPr>
+            <w:tcW w:w="2721" w:type="dxa"/>
+          </w:tcPr>
+          <w:p>
+            <w:pPr>
+              <w:spacing w:line="240" w:lineRule="auto"/>
+              <w:rPr>
+                <w:rFonts w:ascii="Open Sans" w:hAnsi="Open Sans"/>
+                <w:color w:val="000000"/>
+                <w:sz w:val="21"/>
+                <w:szCs w:val="21"/>
+              </w:rPr>
+            </w:pPr>
+            <w:r>
+              <w:rPr>
+                <w:rFonts w:ascii="Open Sans" w:hAnsi="Open Sans"/>
+                <w:color w:val="000000"/>
+                <w:sz w:val="21"/>
+                <w:szCs w:val="21"/>
+              </w:rPr>
+              <w:t>Applicaties respecteren logische eenheden van werk</w:t>
+            </w:r>
+          </w:p>
+          <w:p>
+            <w:pPr>
+              <w:rPr>
+                <w:rFonts w:asciiTheme="majorHAnsi" w:hAnsiTheme="majorHAnsi"/>
+                <w:color w:val="000000"/>
+                <w:sz w:val="22"/>
+                <w:szCs w:val="22"/>
+              </w:rPr>
+            </w:pPr>
+          </w:p>
+        </w:tc>
+        <w:tc>
+          <w:tcPr>
+            <w:tcW w:w="6933" w:type="dxa"/>
+          </w:tcPr>
+          <w:p>
+            <w:pPr>
+              <w:rPr>
+                <w:rFonts w:asciiTheme="majorHAnsi" w:hAnsiTheme="majorHAnsi"/>
+                <w:color w:val="000000"/>
+                <w:sz w:val="22"/>
+                <w:szCs w:val="22"/>
+              </w:rPr>
+            </w:pPr>
+            <w:r>
+              <w:rPr>
+                <w:rFonts w:ascii="Open Sans" w:hAnsi="Open Sans"/>
+                <w:color w:val="000000"/>
+                <w:sz w:val="21"/>
+                <w:szCs w:val="21"/>
+                <w:shd w:val="clear" w:color="auto" w:fill="FFFFFF"/>
+              </w:rPr>
+              <w:lastRenderedPageBreak/>
+              <w:t xml:space="preserve">Bedrijfsprocessen bestaan uit logische eenheden van werk die als geheel moeten slagen of falen. Inconsistentie van gegevens dient zoveel </w:t>
+            </w:r>
+            <w:r>
+              <w:rPr>
+                <w:rFonts w:ascii="Open Sans" w:hAnsi="Open Sans"/>
+                <w:color w:val="000000"/>
+                <w:sz w:val="21"/>
+                <w:szCs w:val="21"/>
+                <w:shd w:val="clear" w:color="auto" w:fill="FFFFFF"/>
+              </w:rPr>
+              <w:lastRenderedPageBreak/>
+              <w:t>mogelijk te worden voorkomen. Logische eenheden van werk bieden goed-gedefinieerde momenten in tijd waarop gegevens consistent zijn.</w:t>
+            </w:r>
+          </w:p>
+        </w:tc>
+        <w:tc>
+          <w:tcPr>
+            <w:tcW w:w="1679" w:type="dxa"/>
+          </w:tcPr>
+          <w:p>
+            <w:pPr>
+              <w:rPr>
+                <w:rFonts w:asciiTheme="majorHAnsi" w:hAnsiTheme="majorHAnsi"/>
+                <w:color w:val="000000"/>
+                <w:sz w:val="22"/>
+                <w:szCs w:val="22"/>
+              </w:rPr>
+            </w:pPr>
+            <w:r>
+              <w:rPr>
+                <w:rFonts w:asciiTheme="majorHAnsi" w:hAnsiTheme="majorHAnsi"/>
+                <w:color w:val="000000"/>
+                <w:sz w:val="22"/>
+                <w:szCs w:val="22"/>
+              </w:rPr>
+              <w:lastRenderedPageBreak/>
+              <w:t>Referentie-architectuur NerdyGadgets</w:t>
+            </w:r>
+          </w:p>
+        </w:tc>
+        <w:tc>
+          <w:tcPr>
+            <w:tcW w:w="1448" w:type="dxa"/>
+          </w:tcPr>
+          <w:p>
+            <w:pPr>
+              <w:rPr>
+                <w:rFonts w:asciiTheme="majorHAnsi" w:hAnsiTheme="majorHAnsi"/>
+                <w:color w:val="000000"/>
+                <w:sz w:val="22"/>
+                <w:szCs w:val="22"/>
+              </w:rPr>
+            </w:pPr>
+            <w:r>
+              <w:rPr>
+                <w:rFonts w:asciiTheme="majorHAnsi" w:hAnsiTheme="majorHAnsi"/>
+                <w:color w:val="000000"/>
+                <w:sz w:val="22"/>
+                <w:szCs w:val="22"/>
+              </w:rPr>
+              <w:t>Zwaar</w:t>
+            </w:r>
+          </w:p>
+        </w:tc>
+      </w:tr>
+      <w:tr>
+        <w:tc>
+          <w:tcPr>
+            <w:tcW w:w="794" w:type="dxa"/>
+          </w:tcPr>
+          <w:p>
+            <w:pPr>
+              <w:rPr>
+                <w:rFonts w:asciiTheme="majorHAnsi" w:hAnsiTheme="majorHAnsi"/>
+                <w:color w:val="000000"/>
+                <w:sz w:val="22"/>
+                <w:szCs w:val="22"/>
+              </w:rPr>
+            </w:pPr>
+            <w:r>
+              <w:rPr>
+                <w:rFonts w:asciiTheme="majorHAnsi" w:hAnsiTheme="majorHAnsi"/>
+                <w:color w:val="000000"/>
+                <w:sz w:val="22"/>
+                <w:szCs w:val="22"/>
+              </w:rPr>
+              <w:t>2.3.9</w:t>
+            </w:r>
+          </w:p>
+        </w:tc>
+        <w:tc>
+          <w:tcPr>
+            <w:tcW w:w="2721" w:type="dxa"/>
+          </w:tcPr>
+          <w:p>
+            <w:pPr>
+              <w:rPr>
+                <w:rFonts w:asciiTheme="majorHAnsi" w:hAnsiTheme="majorHAnsi"/>
+                <w:color w:val="000000"/>
+                <w:sz w:val="22"/>
+                <w:szCs w:val="22"/>
+              </w:rPr>
+            </w:pPr>
+            <w:r>
+              <w:rPr>
+                <w:rFonts w:ascii="Open Sans" w:hAnsi="Open Sans"/>
+                <w:color w:val="000000"/>
+                <w:sz w:val="21"/>
+                <w:szCs w:val="21"/>
+                <w:shd w:val="clear" w:color="auto" w:fill="FFFFFF"/>
+              </w:rPr>
+              <w:t xml:space="preserve">Technologie wordt in lijn gehouden met </w:t>
+            </w:r>
+            <w:r>
+              <w:rPr>
+                <w:rFonts w:ascii="Open Sans" w:hAnsi="Open Sans"/>
+                <w:color w:val="000000"/>
+                <w:sz w:val="21"/>
+                <w:szCs w:val="21"/>
+                <w:shd w:val="clear" w:color="auto" w:fill="FFFFFF"/>
+              </w:rPr>
+              <w:t>technologieontwikkelingen</w:t>
+            </w:r>
+          </w:p>
+        </w:tc>
+        <w:tc>
+          <w:tcPr>
+            <w:tcW w:w="6933" w:type="dxa"/>
+          </w:tcPr>
+          <w:p>
+            <w:pPr>
+              <w:rPr>
+                <w:rFonts w:asciiTheme="majorHAnsi" w:hAnsiTheme="majorHAnsi"/>
+                <w:color w:val="000000"/>
+                <w:sz w:val="22"/>
+                <w:szCs w:val="22"/>
+              </w:rPr>
+            </w:pPr>
+            <w:r>
+              <w:rPr>
+                <w:rFonts w:ascii="Open Sans" w:hAnsi="Open Sans"/>
+                <w:color w:val="000000"/>
+                <w:sz w:val="21"/>
+                <w:szCs w:val="21"/>
+                <w:shd w:val="clear" w:color="auto" w:fill="FFFFFF"/>
+              </w:rPr>
+              <w:t>Dit voorkomt dat er grootschalige technologiemigraties moeten plaats vinden op momenten waarop het niet uit komt. Daarnaast kan gebruik gemaakt worden van nieuwe functionaliteiten in technologie. Tenslotte garandeert het ook de toekomstige ondersteuning van de leverancier.</w:t>
+            </w:r>
+          </w:p>
+        </w:tc>
+        <w:tc>
+          <w:tcPr>
+            <w:tcW w:w="1679" w:type="dxa"/>
+          </w:tcPr>
+          <w:p>
+            <w:pPr>
+              <w:rPr>
+                <w:rFonts w:asciiTheme="majorHAnsi" w:hAnsiTheme="majorHAnsi"/>
+                <w:color w:val="000000"/>
+                <w:sz w:val="22"/>
+                <w:szCs w:val="22"/>
+              </w:rPr>
+            </w:pPr>
+            <w:r>
+              <w:rPr>
+                <w:rFonts w:asciiTheme="majorHAnsi" w:hAnsiTheme="majorHAnsi"/>
+                <w:color w:val="000000"/>
+                <w:sz w:val="22"/>
+                <w:szCs w:val="22"/>
+              </w:rPr>
+              <w:t>Referentie-architectuur NerdyGadgets</w:t>
+            </w:r>
+          </w:p>
+        </w:tc>
+        <w:tc>
+          <w:tcPr>
+            <w:tcW w:w="1448" w:type="dxa"/>
+          </w:tcPr>
+          <w:p>
+            <w:pPr>
+              <w:rPr>
+                <w:rFonts w:asciiTheme="majorHAnsi" w:hAnsiTheme="majorHAnsi"/>
+                <w:color w:val="000000"/>
+                <w:sz w:val="22"/>
+                <w:szCs w:val="22"/>
+              </w:rPr>
+            </w:pPr>
+            <w:r>
+              <w:rPr>
+                <w:rFonts w:asciiTheme="majorHAnsi" w:hAnsiTheme="majorHAnsi"/>
+                <w:color w:val="000000"/>
+                <w:sz w:val="22"/>
+                <w:szCs w:val="22"/>
+              </w:rPr>
+              <w:t>Middel</w:t>
+            </w:r>
+          </w:p>
+        </w:tc>
+      </w:tr>
+      <w:tr>
+        <w:tc>
+          <w:tcPr>
+            <w:tcW w:w="794" w:type="dxa"/>
+          </w:tcPr>
+          <w:p>
+            <w:pPr>
+              <w:rPr>
+                <w:rFonts w:asciiTheme="majorHAnsi" w:hAnsiTheme="majorHAnsi"/>
+                <w:color w:val="000000"/>
+                <w:sz w:val="22"/>
+                <w:szCs w:val="22"/>
+              </w:rPr>
+            </w:pPr>
+            <w:r>
+              <w:rPr>
+                <w:rFonts w:asciiTheme="majorHAnsi" w:hAnsiTheme="majorHAnsi"/>
+                <w:color w:val="000000"/>
+                <w:sz w:val="22"/>
+                <w:szCs w:val="22"/>
+              </w:rPr>
+              <w:t>2.3.10</w:t>
+            </w:r>
+          </w:p>
+        </w:tc>
+        <w:tc>
+          <w:tcPr>
+            <w:tcW w:w="2721" w:type="dxa"/>
+          </w:tcPr>
+          <w:p>
+            <w:pPr>
+              <w:rPr>
+                <w:rFonts w:asciiTheme="majorHAnsi" w:hAnsiTheme="majorHAnsi"/>
+                <w:color w:val="000000"/>
+                <w:sz w:val="22"/>
+                <w:szCs w:val="22"/>
+              </w:rPr>
+            </w:pPr>
+            <w:r>
+              <w:rPr>
+                <w:rFonts w:ascii="Open Sans" w:hAnsi="Open Sans"/>
+                <w:color w:val="000000"/>
+                <w:sz w:val="21"/>
+                <w:szCs w:val="21"/>
+                <w:shd w:val="clear" w:color="auto" w:fill="FFFFFF"/>
+              </w:rPr>
+              <w:t xml:space="preserve">Applicaties zijn </w:t>
+            </w:r>
+            <w:proofErr w:type="spellStart"/>
+            <w:r>
+              <w:rPr>
+                <w:rFonts w:ascii="Open Sans" w:hAnsi="Open Sans"/>
+                <w:color w:val="000000"/>
+                <w:sz w:val="21"/>
+                <w:szCs w:val="21"/>
+                <w:shd w:val="clear" w:color="auto" w:fill="FFFFFF"/>
+              </w:rPr>
+              <w:t>webgebaseerd</w:t>
+            </w:r>
+            <w:proofErr w:type="spellEnd"/>
+          </w:p>
+        </w:tc>
+        <w:tc>
+          <w:tcPr>
+            <w:tcW w:w="6933" w:type="dxa"/>
+          </w:tcPr>
+          <w:p>
+            <w:pPr>
+              <w:rPr>
+                <w:rFonts w:asciiTheme="majorHAnsi" w:hAnsiTheme="majorHAnsi"/>
+                <w:color w:val="000000"/>
+                <w:sz w:val="22"/>
+                <w:szCs w:val="22"/>
+              </w:rPr>
+            </w:pPr>
+            <w:r>
+              <w:rPr>
+                <w:rFonts w:ascii="Open Sans" w:hAnsi="Open Sans"/>
+                <w:color w:val="000000"/>
+                <w:sz w:val="21"/>
+                <w:szCs w:val="21"/>
+                <w:shd w:val="clear" w:color="auto" w:fill="FFFFFF"/>
+              </w:rPr>
+              <w:t>Webapplicaties</w:t>
+            </w:r>
+            <w:r>
+              <w:rPr>
+                <w:rFonts w:ascii="Open Sans" w:hAnsi="Open Sans"/>
+                <w:color w:val="000000"/>
+                <w:sz w:val="21"/>
+                <w:szCs w:val="21"/>
+                <w:shd w:val="clear" w:color="auto" w:fill="FFFFFF"/>
+              </w:rPr>
+              <w:t xml:space="preserve"> zijn standaard bereikbaar vanaf meerdere locaties doordat ze op een centrale server worden gehost en zijn ze onafhankelijk van het gebruikte besturingssysteem. Daarnaast bieden zij het voordeel dat ze niet op werkstations </w:t>
+            </w:r>
+            <w:r>
+              <w:rPr>
+                <w:rFonts w:ascii="Open Sans" w:hAnsi="Open Sans"/>
+                <w:color w:val="000000"/>
+                <w:sz w:val="21"/>
+                <w:szCs w:val="21"/>
+                <w:shd w:val="clear" w:color="auto" w:fill="FFFFFF"/>
+              </w:rPr>
+              <w:t>geïnstalleerd</w:t>
+            </w:r>
+            <w:r>
+              <w:rPr>
+                <w:rFonts w:ascii="Open Sans" w:hAnsi="Open Sans"/>
+                <w:color w:val="000000"/>
+                <w:sz w:val="21"/>
+                <w:szCs w:val="21"/>
+                <w:shd w:val="clear" w:color="auto" w:fill="FFFFFF"/>
+              </w:rPr>
+              <w:t xml:space="preserve"> hoeven te worden, wat veel installatiewerk scheelt.</w:t>
+            </w:r>
+          </w:p>
+        </w:tc>
+        <w:tc>
+          <w:tcPr>
+            <w:tcW w:w="1679" w:type="dxa"/>
+          </w:tcPr>
+          <w:p>
+            <w:pPr>
+              <w:rPr>
+                <w:rFonts w:asciiTheme="majorHAnsi" w:hAnsiTheme="majorHAnsi"/>
+                <w:color w:val="000000"/>
+                <w:sz w:val="22"/>
+                <w:szCs w:val="22"/>
+              </w:rPr>
+            </w:pPr>
+            <w:r>
+              <w:rPr>
+                <w:rFonts w:asciiTheme="majorHAnsi" w:hAnsiTheme="majorHAnsi"/>
+                <w:color w:val="000000"/>
+                <w:sz w:val="22"/>
+                <w:szCs w:val="22"/>
+              </w:rPr>
+              <w:t>Referentie-architectuur NerdyGadgets</w:t>
+            </w:r>
+          </w:p>
+        </w:tc>
+        <w:tc>
+          <w:tcPr>
+            <w:tcW w:w="1448" w:type="dxa"/>
+          </w:tcPr>
+          <w:p>
+            <w:pPr>
+              <w:rPr>
+                <w:rFonts w:asciiTheme="majorHAnsi" w:hAnsiTheme="majorHAnsi"/>
+                <w:color w:val="000000"/>
+                <w:sz w:val="22"/>
+                <w:szCs w:val="22"/>
+              </w:rPr>
+            </w:pPr>
+            <w:r>
+              <w:rPr>
+                <w:rFonts w:asciiTheme="majorHAnsi" w:hAnsiTheme="majorHAnsi"/>
+                <w:color w:val="000000"/>
+                <w:sz w:val="22"/>
+                <w:szCs w:val="22"/>
+              </w:rPr>
+              <w:t>Middel</w:t>
+            </w:r>
+          </w:p>
+        </w:tc>
+      </w:tr>
+      <w:tr>
+        <w:tc>
+          <w:tcPr>
+            <w:tcW w:w="794" w:type="dxa"/>
+          </w:tcPr>
+          <w:p>
+            <w:pPr>
+              <w:rPr>
+                <w:rFonts w:asciiTheme="majorHAnsi" w:hAnsiTheme="majorHAnsi"/>
+                <w:color w:val="000000"/>
+                <w:sz w:val="22"/>
+                <w:szCs w:val="22"/>
+              </w:rPr>
+            </w:pPr>
+            <w:r>
+              <w:rPr>
+                <w:rFonts w:asciiTheme="majorHAnsi" w:hAnsiTheme="majorHAnsi"/>
+                <w:color w:val="000000"/>
+                <w:sz w:val="22"/>
+                <w:szCs w:val="22"/>
+              </w:rPr>
+              <w:t>2.3.11</w:t>
+            </w:r>
+          </w:p>
+        </w:tc>
+        <w:tc>
+          <w:tcPr>
+            <w:tcW w:w="2721" w:type="dxa"/>
+          </w:tcPr>
+          <w:p>
+            <w:pPr>
+              <w:spacing w:line="240" w:lineRule="auto"/>
+              <w:rPr>
+                <w:rFonts w:ascii="Open Sans" w:hAnsi="Open Sans"/>
+                <w:color w:val="000000"/>
+                <w:sz w:val="21"/>
+                <w:szCs w:val="21"/>
+              </w:rPr>
+            </w:pPr>
+            <w:r>
+              <w:rPr>
+                <w:rFonts w:ascii="Open Sans" w:hAnsi="Open Sans"/>
+                <w:color w:val="000000"/>
+                <w:sz w:val="21"/>
+                <w:szCs w:val="21"/>
+              </w:rPr>
+              <w:t>Gegevens in het datawarehouse zijn herleidbaar naar de originele gegevensbronnen</w:t>
+            </w:r>
+          </w:p>
+        </w:tc>
+        <w:tc>
+          <w:tcPr>
+            <w:tcW w:w="6933" w:type="dxa"/>
+          </w:tcPr>
+          <w:p>
+            <w:pPr>
+              <w:rPr>
+                <w:rFonts w:asciiTheme="majorHAnsi" w:hAnsiTheme="majorHAnsi"/>
+                <w:color w:val="000000"/>
+                <w:sz w:val="22"/>
+                <w:szCs w:val="22"/>
+              </w:rPr>
+            </w:pPr>
+            <w:r>
+              <w:rPr>
+                <w:rFonts w:ascii="Open Sans" w:hAnsi="Open Sans"/>
+                <w:color w:val="000000"/>
+                <w:sz w:val="21"/>
+                <w:szCs w:val="21"/>
+                <w:shd w:val="clear" w:color="auto" w:fill="FFFFFF"/>
+              </w:rPr>
+              <w:t>Er wordt van elk gegeven geregistreerd uit welke bron deze afkomstig is. Het datawarehouse is zelf geen bron van gegevens.</w:t>
+            </w:r>
+          </w:p>
+        </w:tc>
+        <w:tc>
+          <w:tcPr>
+            <w:tcW w:w="1679" w:type="dxa"/>
+          </w:tcPr>
+          <w:p>
+            <w:pPr>
+              <w:rPr>
+                <w:rFonts w:asciiTheme="majorHAnsi" w:hAnsiTheme="majorHAnsi"/>
+                <w:color w:val="000000"/>
+                <w:sz w:val="22"/>
+                <w:szCs w:val="22"/>
+              </w:rPr>
+            </w:pPr>
+            <w:r>
+              <w:rPr>
+                <w:rFonts w:asciiTheme="majorHAnsi" w:hAnsiTheme="majorHAnsi"/>
+                <w:color w:val="000000"/>
+                <w:sz w:val="22"/>
+                <w:szCs w:val="22"/>
+              </w:rPr>
+              <w:t>Referentie-architectuur NerdyGadgets</w:t>
+            </w:r>
+          </w:p>
+        </w:tc>
+        <w:tc>
+          <w:tcPr>
+            <w:tcW w:w="1448" w:type="dxa"/>
+          </w:tcPr>
+          <w:p>
+            <w:pPr>
+              <w:rPr>
+                <w:rFonts w:asciiTheme="majorHAnsi" w:hAnsiTheme="majorHAnsi"/>
+                <w:color w:val="000000"/>
+                <w:sz w:val="22"/>
+                <w:szCs w:val="22"/>
+              </w:rPr>
+            </w:pPr>
+            <w:r>
+              <w:rPr>
+                <w:rFonts w:asciiTheme="majorHAnsi" w:hAnsiTheme="majorHAnsi"/>
+                <w:color w:val="000000"/>
+                <w:sz w:val="22"/>
+                <w:szCs w:val="22"/>
+              </w:rPr>
+              <w:t>L</w:t>
+            </w:r>
+            <w:r>
+              <w:rPr>
+                <w:rFonts w:asciiTheme="majorHAnsi" w:hAnsiTheme="majorHAnsi"/>
+                <w:color w:val="000000"/>
+                <w:sz w:val="22"/>
+                <w:szCs w:val="22"/>
+              </w:rPr>
+              <w:t>icht</w:t>
+            </w:r>
+          </w:p>
+        </w:tc>
+      </w:tr>
+      <w:tr>
+        <w:tc>
+          <w:tcPr>
+            <w:tcW w:w="794" w:type="dxa"/>
+          </w:tcPr>
+          <w:p>
+            <w:pPr>
+              <w:rPr>
+                <w:rFonts w:asciiTheme="majorHAnsi" w:hAnsiTheme="majorHAnsi"/>
+                <w:color w:val="000000"/>
+                <w:sz w:val="22"/>
+                <w:szCs w:val="22"/>
+              </w:rPr>
+            </w:pPr>
+            <w:r>
+              <w:rPr>
+                <w:rFonts w:asciiTheme="majorHAnsi" w:hAnsiTheme="majorHAnsi"/>
+                <w:color w:val="000000"/>
+                <w:sz w:val="22"/>
+                <w:szCs w:val="22"/>
+              </w:rPr>
+              <w:t>2.3.12</w:t>
+            </w:r>
+          </w:p>
+        </w:tc>
+        <w:tc>
+          <w:tcPr>
+            <w:tcW w:w="2721" w:type="dxa"/>
+          </w:tcPr>
+          <w:p>
+            <w:pPr>
+              <w:rPr>
+                <w:rFonts w:asciiTheme="majorHAnsi" w:hAnsiTheme="majorHAnsi"/>
+                <w:color w:val="000000"/>
+                <w:sz w:val="22"/>
+                <w:szCs w:val="22"/>
+              </w:rPr>
+            </w:pPr>
+            <w:r>
+              <w:rPr>
+                <w:rFonts w:ascii="Open Sans" w:hAnsi="Open Sans"/>
+                <w:color w:val="000000"/>
+                <w:sz w:val="21"/>
+                <w:szCs w:val="21"/>
+                <w:shd w:val="clear" w:color="auto" w:fill="FFFFFF"/>
+              </w:rPr>
+              <w:t xml:space="preserve">De informatievoorziening is tijd-, plaats- en </w:t>
+            </w:r>
+            <w:r>
+              <w:rPr>
+                <w:rFonts w:ascii="Open Sans" w:hAnsi="Open Sans"/>
+                <w:color w:val="000000"/>
+                <w:sz w:val="21"/>
+                <w:szCs w:val="21"/>
+                <w:shd w:val="clear" w:color="auto" w:fill="FFFFFF"/>
+              </w:rPr>
+              <w:t>apparaat onafhankelijk</w:t>
+            </w:r>
+            <w:r>
+              <w:rPr>
+                <w:rFonts w:ascii="Open Sans" w:hAnsi="Open Sans"/>
+                <w:color w:val="000000"/>
+                <w:sz w:val="21"/>
+                <w:szCs w:val="21"/>
+                <w:shd w:val="clear" w:color="auto" w:fill="FFFFFF"/>
+              </w:rPr>
+              <w:t xml:space="preserve"> beschikbaar</w:t>
+            </w:r>
+          </w:p>
+        </w:tc>
+        <w:tc>
+          <w:tcPr>
+            <w:tcW w:w="6933" w:type="dxa"/>
+          </w:tcPr>
+          <w:p>
+            <w:pPr>
+              <w:rPr>
+                <w:rFonts w:asciiTheme="majorHAnsi" w:hAnsiTheme="majorHAnsi"/>
+                <w:color w:val="000000"/>
+                <w:sz w:val="22"/>
+                <w:szCs w:val="22"/>
+              </w:rPr>
+            </w:pPr>
+            <w:r>
+              <w:rPr>
+                <w:rFonts w:ascii="Open Sans" w:hAnsi="Open Sans"/>
+                <w:color w:val="000000"/>
+                <w:sz w:val="21"/>
+                <w:szCs w:val="21"/>
+                <w:shd w:val="clear" w:color="auto" w:fill="FFFFFF"/>
+              </w:rPr>
+              <w:t>Klanten en medewerkers hebben alleen een webbrowser en Internetverbinding nodig om toegang te krijgen tot functionaliteit en gegevens die door de organisatie wordt aangeboden.</w:t>
+            </w:r>
+          </w:p>
+        </w:tc>
+        <w:tc>
+          <w:tcPr>
+            <w:tcW w:w="1679" w:type="dxa"/>
+          </w:tcPr>
+          <w:p>
+            <w:pPr>
+              <w:rPr>
+                <w:rFonts w:asciiTheme="majorHAnsi" w:hAnsiTheme="majorHAnsi"/>
+                <w:color w:val="000000"/>
+                <w:sz w:val="22"/>
+                <w:szCs w:val="22"/>
+              </w:rPr>
+            </w:pPr>
+            <w:r>
+              <w:rPr>
+                <w:rFonts w:asciiTheme="majorHAnsi" w:hAnsiTheme="majorHAnsi"/>
+                <w:color w:val="000000"/>
+                <w:sz w:val="22"/>
+                <w:szCs w:val="22"/>
+              </w:rPr>
+              <w:t>Referentie-architectuur NerdyGadgets</w:t>
+            </w:r>
+          </w:p>
+        </w:tc>
+        <w:tc>
+          <w:tcPr>
+            <w:tcW w:w="1448" w:type="dxa"/>
+          </w:tcPr>
+          <w:p>
+            <w:pPr>
+              <w:rPr>
+                <w:rFonts w:asciiTheme="majorHAnsi" w:hAnsiTheme="majorHAnsi"/>
+                <w:color w:val="000000"/>
+                <w:sz w:val="22"/>
+                <w:szCs w:val="22"/>
+              </w:rPr>
+            </w:pPr>
+            <w:r>
+              <w:rPr>
+                <w:rFonts w:asciiTheme="majorHAnsi" w:hAnsiTheme="majorHAnsi"/>
+                <w:color w:val="000000"/>
+                <w:sz w:val="22"/>
+                <w:szCs w:val="22"/>
+              </w:rPr>
+              <w:t>Zwaar</w:t>
+            </w:r>
+          </w:p>
+        </w:tc>
+      </w:tr>
+      <w:tr>
+        <w:tc>
+          <w:tcPr>
+            <w:tcW w:w="794" w:type="dxa"/>
+          </w:tcPr>
+          <w:p>
+            <w:pPr>
+              <w:rPr>
+                <w:rFonts w:asciiTheme="majorHAnsi" w:hAnsiTheme="majorHAnsi"/>
+                <w:color w:val="000000"/>
+                <w:sz w:val="22"/>
+                <w:szCs w:val="22"/>
+              </w:rPr>
+            </w:pPr>
+            <w:r>
+              <w:rPr>
+                <w:rFonts w:asciiTheme="majorHAnsi" w:hAnsiTheme="majorHAnsi"/>
+                <w:color w:val="000000"/>
+                <w:sz w:val="22"/>
+                <w:szCs w:val="22"/>
+              </w:rPr>
+              <w:t>2.3.13</w:t>
+            </w:r>
+          </w:p>
+        </w:tc>
+        <w:tc>
+          <w:tcPr>
+            <w:tcW w:w="2721" w:type="dxa"/>
+          </w:tcPr>
+          <w:p>
+            <w:pPr>
+              <w:rPr>
+                <w:rFonts w:asciiTheme="majorHAnsi" w:hAnsiTheme="majorHAnsi"/>
+                <w:color w:val="000000"/>
+                <w:sz w:val="22"/>
+                <w:szCs w:val="22"/>
+              </w:rPr>
+            </w:pPr>
+            <w:r>
+              <w:rPr>
+                <w:rFonts w:ascii="Open Sans" w:hAnsi="Open Sans"/>
+                <w:color w:val="000000"/>
+                <w:sz w:val="21"/>
+                <w:szCs w:val="21"/>
+                <w:shd w:val="clear" w:color="auto" w:fill="FFFFFF"/>
+              </w:rPr>
+              <w:t>Websites werken op alle gangbare webbrowsers</w:t>
+            </w:r>
+          </w:p>
+        </w:tc>
+        <w:tc>
+          <w:tcPr>
+            <w:tcW w:w="6933" w:type="dxa"/>
+          </w:tcPr>
+          <w:p>
+            <w:pPr>
+              <w:rPr>
+                <w:rFonts w:asciiTheme="majorHAnsi" w:hAnsiTheme="majorHAnsi"/>
+                <w:color w:val="000000"/>
+                <w:sz w:val="22"/>
+                <w:szCs w:val="22"/>
+              </w:rPr>
+            </w:pPr>
+            <w:r>
+              <w:rPr>
+                <w:rFonts w:ascii="Open Sans" w:hAnsi="Open Sans"/>
+                <w:color w:val="000000"/>
+                <w:sz w:val="21"/>
+                <w:szCs w:val="21"/>
+                <w:shd w:val="clear" w:color="auto" w:fill="FFFFFF"/>
+              </w:rPr>
+              <w:t>Websites worden getest op alle gangbare typen web browsers (inclusief mobiele web browsers). Websites gebruiken de HTML standaard voor alle content. Websites voorkomen afhankelijkheid van browser-specifieke codes voor het opmaken van content.</w:t>
+            </w:r>
+          </w:p>
+        </w:tc>
+        <w:tc>
+          <w:tcPr>
+            <w:tcW w:w="1679" w:type="dxa"/>
+          </w:tcPr>
+          <w:p>
+            <w:pPr>
+              <w:rPr>
+                <w:rFonts w:asciiTheme="majorHAnsi" w:hAnsiTheme="majorHAnsi"/>
+                <w:color w:val="000000"/>
+                <w:sz w:val="22"/>
+                <w:szCs w:val="22"/>
+              </w:rPr>
+            </w:pPr>
+            <w:r>
+              <w:rPr>
+                <w:rFonts w:asciiTheme="majorHAnsi" w:hAnsiTheme="majorHAnsi"/>
+                <w:color w:val="000000"/>
+                <w:sz w:val="22"/>
+                <w:szCs w:val="22"/>
+              </w:rPr>
+              <w:t>Referentie-architectuur NerdyGadgets</w:t>
+            </w:r>
+          </w:p>
+        </w:tc>
+        <w:tc>
+          <w:tcPr>
+            <w:tcW w:w="1448" w:type="dxa"/>
+          </w:tcPr>
+          <w:p>
+            <w:pPr>
+              <w:rPr>
+                <w:rFonts w:asciiTheme="majorHAnsi" w:hAnsiTheme="majorHAnsi"/>
+                <w:color w:val="000000"/>
+                <w:sz w:val="22"/>
+                <w:szCs w:val="22"/>
+              </w:rPr>
+            </w:pPr>
+            <w:r>
+              <w:rPr>
+                <w:rFonts w:asciiTheme="majorHAnsi" w:hAnsiTheme="majorHAnsi"/>
+                <w:color w:val="000000"/>
+                <w:sz w:val="22"/>
+                <w:szCs w:val="22"/>
+              </w:rPr>
+              <w:t>Zwaar</w:t>
+            </w:r>
+          </w:p>
+        </w:tc>
+      </w:tr>
+      <w:tr>
+        <w:tc>
+          <w:tcPr>
+            <w:tcW w:w="794" w:type="dxa"/>
+          </w:tcPr>
+          <w:p>
+            <w:pPr>
+              <w:rPr>
+                <w:rFonts w:asciiTheme="majorHAnsi" w:hAnsiTheme="majorHAnsi"/>
+                <w:color w:val="000000"/>
+                <w:sz w:val="22"/>
+                <w:szCs w:val="22"/>
+              </w:rPr>
+            </w:pPr>
+            <w:r>
+              <w:rPr>
+                <w:rFonts w:asciiTheme="majorHAnsi" w:hAnsiTheme="majorHAnsi"/>
+                <w:color w:val="000000"/>
+                <w:sz w:val="22"/>
+                <w:szCs w:val="22"/>
+              </w:rPr>
+              <w:t>2.3.14</w:t>
+            </w:r>
+          </w:p>
+        </w:tc>
+        <w:tc>
+          <w:tcPr>
+            <w:tcW w:w="2721" w:type="dxa"/>
+          </w:tcPr>
+          <w:p>
+            <w:pPr>
+              <w:spacing w:line="240" w:lineRule="auto"/>
+              <w:rPr>
+                <w:rFonts w:ascii="Open Sans" w:hAnsi="Open Sans"/>
+                <w:color w:val="000000"/>
+                <w:sz w:val="21"/>
+                <w:szCs w:val="21"/>
+              </w:rPr>
+            </w:pPr>
+            <w:r>
+              <w:rPr>
+                <w:rFonts w:ascii="Open Sans" w:hAnsi="Open Sans"/>
+                <w:color w:val="000000"/>
+                <w:sz w:val="21"/>
+                <w:szCs w:val="21"/>
+              </w:rPr>
+              <w:t>Er zijn serviceniveau</w:t>
+            </w:r>
+            <w:r>
+              <w:rPr>
+                <w:rFonts w:ascii="Open Sans" w:hAnsi="Open Sans"/>
+                <w:color w:val="000000"/>
+                <w:sz w:val="21"/>
+                <w:szCs w:val="21"/>
+              </w:rPr>
+              <w:t xml:space="preserve"> </w:t>
+            </w:r>
+            <w:r>
+              <w:rPr>
+                <w:rFonts w:ascii="Open Sans" w:hAnsi="Open Sans"/>
+                <w:color w:val="000000"/>
+                <w:sz w:val="21"/>
+                <w:szCs w:val="21"/>
+              </w:rPr>
+              <w:t>overeenkomsten met externe beheerders van applicaties en infrastructuur</w:t>
+            </w:r>
+          </w:p>
+        </w:tc>
+        <w:tc>
+          <w:tcPr>
+            <w:tcW w:w="6933" w:type="dxa"/>
+          </w:tcPr>
+          <w:p>
+            <w:pPr>
+              <w:rPr>
+                <w:rFonts w:asciiTheme="majorHAnsi" w:hAnsiTheme="majorHAnsi"/>
+                <w:color w:val="000000"/>
+                <w:sz w:val="22"/>
+                <w:szCs w:val="22"/>
+              </w:rPr>
+            </w:pPr>
+            <w:r>
+              <w:rPr>
+                <w:rFonts w:ascii="Open Sans" w:hAnsi="Open Sans"/>
+                <w:color w:val="000000"/>
+                <w:sz w:val="21"/>
+                <w:szCs w:val="21"/>
+                <w:shd w:val="clear" w:color="auto" w:fill="FFFFFF"/>
+              </w:rPr>
+              <w:t xml:space="preserve">Het is bij de IT helpdesk bekend welke applicaties de organisatie zelf beheert en welke applicaties door externe partijen worden beheerd. De </w:t>
+            </w:r>
+            <w:proofErr w:type="spellStart"/>
+            <w:r>
+              <w:rPr>
+                <w:rFonts w:ascii="Open Sans" w:hAnsi="Open Sans"/>
+                <w:color w:val="000000"/>
+                <w:sz w:val="21"/>
+                <w:szCs w:val="21"/>
+                <w:shd w:val="clear" w:color="auto" w:fill="FFFFFF"/>
+              </w:rPr>
+              <w:t>serviceniveau's</w:t>
+            </w:r>
+            <w:proofErr w:type="spellEnd"/>
+            <w:r>
+              <w:rPr>
+                <w:rFonts w:ascii="Open Sans" w:hAnsi="Open Sans"/>
+                <w:color w:val="000000"/>
+                <w:sz w:val="21"/>
+                <w:szCs w:val="21"/>
+                <w:shd w:val="clear" w:color="auto" w:fill="FFFFFF"/>
+              </w:rPr>
+              <w:t xml:space="preserve"> van de applicaties en infrastructuur die extern wordt beheerd zijn expliciet in kaart gebracht.</w:t>
+            </w:r>
+          </w:p>
+        </w:tc>
+        <w:tc>
+          <w:tcPr>
+            <w:tcW w:w="1679" w:type="dxa"/>
+          </w:tcPr>
+          <w:p>
+            <w:pPr>
+              <w:rPr>
+                <w:rFonts w:asciiTheme="majorHAnsi" w:hAnsiTheme="majorHAnsi"/>
+                <w:color w:val="000000"/>
+                <w:sz w:val="22"/>
+                <w:szCs w:val="22"/>
+              </w:rPr>
+            </w:pPr>
+            <w:r>
+              <w:rPr>
+                <w:rFonts w:asciiTheme="majorHAnsi" w:hAnsiTheme="majorHAnsi"/>
+                <w:color w:val="000000"/>
+                <w:sz w:val="22"/>
+                <w:szCs w:val="22"/>
+              </w:rPr>
+              <w:t>Referentie-architectuur NerdyGadgets</w:t>
+            </w:r>
+          </w:p>
+        </w:tc>
+        <w:tc>
+          <w:tcPr>
+            <w:tcW w:w="1448" w:type="dxa"/>
+          </w:tcPr>
+          <w:p>
+            <w:pPr>
+              <w:rPr>
+                <w:rFonts w:asciiTheme="majorHAnsi" w:hAnsiTheme="majorHAnsi"/>
+                <w:color w:val="000000"/>
+                <w:sz w:val="22"/>
+                <w:szCs w:val="22"/>
+              </w:rPr>
+            </w:pPr>
+            <w:r>
+              <w:rPr>
+                <w:rFonts w:asciiTheme="majorHAnsi" w:hAnsiTheme="majorHAnsi"/>
+                <w:color w:val="000000"/>
+                <w:sz w:val="22"/>
+                <w:szCs w:val="22"/>
+              </w:rPr>
+              <w:t>Middel</w:t>
+            </w:r>
+          </w:p>
+        </w:tc>
+      </w:tr>
+      <w:tr>
+        <w:tc>
+          <w:tcPr>
+            <w:tcW w:w="794" w:type="dxa"/>
+          </w:tcPr>
+          <w:p>
+            <w:pPr>
+              <w:rPr>
+                <w:rFonts w:asciiTheme="majorHAnsi" w:hAnsiTheme="majorHAnsi"/>
+                <w:color w:val="000000"/>
+                <w:sz w:val="22"/>
+                <w:szCs w:val="22"/>
+              </w:rPr>
+            </w:pPr>
+            <w:r>
+              <w:rPr>
+                <w:rFonts w:asciiTheme="majorHAnsi" w:hAnsiTheme="majorHAnsi"/>
+                <w:color w:val="000000"/>
+                <w:sz w:val="22"/>
+                <w:szCs w:val="22"/>
+              </w:rPr>
+              <w:lastRenderedPageBreak/>
+              <w:t>2.3.15</w:t>
+            </w:r>
+          </w:p>
+        </w:tc>
+        <w:tc>
+          <w:tcPr>
+            <w:tcW w:w="2721" w:type="dxa"/>
+          </w:tcPr>
+          <w:p>
+            <w:pPr>
+              <w:rPr>
+                <w:rFonts w:asciiTheme="majorHAnsi" w:hAnsiTheme="majorHAnsi"/>
+                <w:color w:val="000000"/>
+                <w:sz w:val="22"/>
+                <w:szCs w:val="22"/>
+              </w:rPr>
+            </w:pPr>
+            <w:r>
+              <w:rPr>
+                <w:rFonts w:ascii="Open Sans" w:hAnsi="Open Sans"/>
+                <w:color w:val="000000"/>
+                <w:sz w:val="21"/>
+                <w:szCs w:val="21"/>
+                <w:shd w:val="clear" w:color="auto" w:fill="FFFFFF"/>
+              </w:rPr>
+              <w:t>Beveiligingsmaatregelen zijn gebaseerd op het risicoprofiel</w:t>
+            </w:r>
+          </w:p>
+        </w:tc>
+        <w:tc>
+          <w:tcPr>
+            <w:tcW w:w="6933" w:type="dxa"/>
+          </w:tcPr>
+          <w:p>
+            <w:pPr>
+              <w:rPr>
+                <w:rFonts w:asciiTheme="majorHAnsi" w:hAnsiTheme="majorHAnsi"/>
+                <w:color w:val="000000"/>
+                <w:sz w:val="22"/>
+                <w:szCs w:val="22"/>
+              </w:rPr>
+            </w:pPr>
+            <w:r>
+              <w:rPr>
+                <w:rFonts w:ascii="Open Sans" w:hAnsi="Open Sans"/>
+                <w:color w:val="000000"/>
+                <w:sz w:val="21"/>
+                <w:szCs w:val="21"/>
+                <w:shd w:val="clear" w:color="auto" w:fill="FFFFFF"/>
+              </w:rPr>
+              <w:t xml:space="preserve">Er wordt voor gegevens en/of applicaties een </w:t>
+            </w:r>
+            <w:r>
+              <w:rPr>
+                <w:rFonts w:ascii="Open Sans" w:hAnsi="Open Sans"/>
+                <w:color w:val="000000"/>
+                <w:sz w:val="21"/>
+                <w:szCs w:val="21"/>
+                <w:shd w:val="clear" w:color="auto" w:fill="FFFFFF"/>
+              </w:rPr>
+              <w:t>risicoanalyse</w:t>
+            </w:r>
+            <w:r>
+              <w:rPr>
+                <w:rFonts w:ascii="Open Sans" w:hAnsi="Open Sans"/>
+                <w:color w:val="000000"/>
+                <w:sz w:val="21"/>
+                <w:szCs w:val="21"/>
+                <w:shd w:val="clear" w:color="auto" w:fill="FFFFFF"/>
+              </w:rPr>
+              <w:t xml:space="preserve"> uitgevoerd om het risicoprofiel expliciet te maken. Gegevens zijn voorzien van een BIV-classificatie welke aangeeft welke mate van beschikbaarheid, integriteit en vertrouwelijkheid gewenst is.</w:t>
+            </w:r>
+          </w:p>
+        </w:tc>
+        <w:tc>
+          <w:tcPr>
+            <w:tcW w:w="1679" w:type="dxa"/>
+          </w:tcPr>
+          <w:p>
+            <w:pPr>
+              <w:rPr>
+                <w:rFonts w:asciiTheme="majorHAnsi" w:hAnsiTheme="majorHAnsi"/>
+                <w:color w:val="000000"/>
+                <w:sz w:val="22"/>
+                <w:szCs w:val="22"/>
+              </w:rPr>
+            </w:pPr>
+            <w:r>
+              <w:rPr>
+                <w:rFonts w:asciiTheme="majorHAnsi" w:hAnsiTheme="majorHAnsi"/>
+                <w:color w:val="000000"/>
+                <w:sz w:val="22"/>
+                <w:szCs w:val="22"/>
+              </w:rPr>
+              <w:t>Referentie-architectuur NerdyGadgets</w:t>
+            </w:r>
+          </w:p>
+        </w:tc>
+        <w:tc>
+          <w:tcPr>
+            <w:tcW w:w="1448" w:type="dxa"/>
+          </w:tcPr>
+          <w:p>
+            <w:pPr>
+              <w:rPr>
+                <w:rFonts w:asciiTheme="majorHAnsi" w:hAnsiTheme="majorHAnsi"/>
+                <w:color w:val="000000"/>
+                <w:sz w:val="22"/>
+                <w:szCs w:val="22"/>
+              </w:rPr>
+            </w:pPr>
+            <w:r>
+              <w:rPr>
+                <w:rFonts w:asciiTheme="majorHAnsi" w:hAnsiTheme="majorHAnsi"/>
+                <w:color w:val="000000"/>
+                <w:sz w:val="22"/>
+                <w:szCs w:val="22"/>
+              </w:rPr>
+              <w:t>Zwaar</w:t>
+            </w:r>
+          </w:p>
+        </w:tc>
+      </w:tr>
+      <w:tr>
+        <w:tc>
+          <w:tcPr>
+            <w:tcW w:w="794" w:type="dxa"/>
+          </w:tcPr>
+          <w:p>
+            <w:pPr>
+              <w:rPr>
+                <w:rFonts w:asciiTheme="majorHAnsi" w:hAnsiTheme="majorHAnsi"/>
+                <w:color w:val="000000"/>
+                <w:sz w:val="22"/>
+                <w:szCs w:val="22"/>
+              </w:rPr>
+            </w:pPr>
+            <w:r>
+              <w:rPr>
+                <w:rFonts w:asciiTheme="majorHAnsi" w:hAnsiTheme="majorHAnsi"/>
+                <w:color w:val="000000"/>
+                <w:sz w:val="22"/>
+                <w:szCs w:val="22"/>
+              </w:rPr>
+              <w:t>2.3.16</w:t>
+            </w:r>
+          </w:p>
+        </w:tc>
+        <w:tc>
+          <w:tcPr>
+            <w:tcW w:w="2721" w:type="dxa"/>
+          </w:tcPr>
+          <w:p>
+            <w:pPr>
+              <w:rPr>
+                <w:rFonts w:asciiTheme="majorHAnsi" w:hAnsiTheme="majorHAnsi"/>
+                <w:color w:val="000000"/>
+                <w:sz w:val="22"/>
+                <w:szCs w:val="22"/>
+              </w:rPr>
+            </w:pPr>
+            <w:r>
+              <w:rPr>
+                <w:rFonts w:ascii="Open Sans" w:hAnsi="Open Sans"/>
+                <w:color w:val="000000"/>
+                <w:sz w:val="21"/>
+                <w:szCs w:val="21"/>
+                <w:shd w:val="clear" w:color="auto" w:fill="FFFFFF"/>
+              </w:rPr>
+              <w:t xml:space="preserve">Gebruikers ervaren een </w:t>
+            </w:r>
+            <w:r>
+              <w:rPr>
+                <w:rFonts w:ascii="Open Sans" w:hAnsi="Open Sans"/>
+                <w:color w:val="000000"/>
+                <w:sz w:val="21"/>
+                <w:szCs w:val="21"/>
+                <w:shd w:val="clear" w:color="auto" w:fill="FFFFFF"/>
+              </w:rPr>
+              <w:t>geïntegreerde</w:t>
+            </w:r>
+            <w:r>
+              <w:rPr>
+                <w:rFonts w:ascii="Open Sans" w:hAnsi="Open Sans"/>
+                <w:color w:val="000000"/>
+                <w:sz w:val="21"/>
+                <w:szCs w:val="21"/>
+                <w:shd w:val="clear" w:color="auto" w:fill="FFFFFF"/>
+              </w:rPr>
+              <w:t xml:space="preserve"> informatievoorziening</w:t>
+            </w:r>
+          </w:p>
+        </w:tc>
+        <w:tc>
+          <w:tcPr>
+            <w:tcW w:w="6933" w:type="dxa"/>
+          </w:tcPr>
+          <w:p>
+            <w:pPr>
+              <w:rPr>
+                <w:rFonts w:asciiTheme="majorHAnsi" w:hAnsiTheme="majorHAnsi"/>
+                <w:color w:val="000000"/>
+                <w:sz w:val="22"/>
+                <w:szCs w:val="22"/>
+              </w:rPr>
+            </w:pPr>
+            <w:r>
+              <w:rPr>
+                <w:rFonts w:ascii="Open Sans" w:hAnsi="Open Sans"/>
+                <w:color w:val="000000"/>
+                <w:sz w:val="21"/>
+                <w:szCs w:val="21"/>
+                <w:shd w:val="clear" w:color="auto" w:fill="FFFFFF"/>
+              </w:rPr>
+              <w:t xml:space="preserve">Gegevens worden overzichtelijk gepresenteerd en indien nodig geaggregeerd. Veelgebruikte functionaliteit is beschikbaar in een </w:t>
+            </w:r>
+            <w:r>
+              <w:rPr>
+                <w:rFonts w:ascii="Open Sans" w:hAnsi="Open Sans"/>
+                <w:color w:val="000000"/>
+                <w:sz w:val="21"/>
+                <w:szCs w:val="21"/>
+                <w:shd w:val="clear" w:color="auto" w:fill="FFFFFF"/>
+              </w:rPr>
+              <w:t>geïntegreerd</w:t>
+            </w:r>
+            <w:r>
+              <w:rPr>
+                <w:rFonts w:ascii="Open Sans" w:hAnsi="Open Sans"/>
+                <w:color w:val="000000"/>
+                <w:sz w:val="21"/>
+                <w:szCs w:val="21"/>
+                <w:shd w:val="clear" w:color="auto" w:fill="FFFFFF"/>
+              </w:rPr>
+              <w:t xml:space="preserve"> </w:t>
+            </w:r>
+            <w:proofErr w:type="spellStart"/>
+            <w:r>
+              <w:rPr>
+                <w:rFonts w:ascii="Open Sans" w:hAnsi="Open Sans"/>
+                <w:color w:val="000000"/>
+                <w:sz w:val="21"/>
+                <w:szCs w:val="21"/>
+                <w:shd w:val="clear" w:color="auto" w:fill="FFFFFF"/>
+              </w:rPr>
+              <w:t>enterprise</w:t>
+            </w:r>
+            <w:proofErr w:type="spellEnd"/>
+            <w:r>
+              <w:rPr>
+                <w:rFonts w:ascii="Open Sans" w:hAnsi="Open Sans"/>
+                <w:color w:val="000000"/>
+                <w:sz w:val="21"/>
+                <w:szCs w:val="21"/>
+                <w:shd w:val="clear" w:color="auto" w:fill="FFFFFF"/>
+              </w:rPr>
+              <w:t xml:space="preserve"> portaal.</w:t>
+            </w:r>
+          </w:p>
+        </w:tc>
+        <w:tc>
+          <w:tcPr>
+            <w:tcW w:w="1679" w:type="dxa"/>
+          </w:tcPr>
+          <w:p>
+            <w:pPr>
+              <w:rPr>
+                <w:rFonts w:asciiTheme="majorHAnsi" w:hAnsiTheme="majorHAnsi"/>
+                <w:color w:val="000000"/>
+                <w:sz w:val="22"/>
+                <w:szCs w:val="22"/>
+              </w:rPr>
+            </w:pPr>
+            <w:r>
+              <w:rPr>
+                <w:rFonts w:asciiTheme="majorHAnsi" w:hAnsiTheme="majorHAnsi"/>
+                <w:color w:val="000000"/>
+                <w:sz w:val="22"/>
+                <w:szCs w:val="22"/>
+              </w:rPr>
+              <w:t>Referentie-architectuur NerdyGadgets</w:t>
+            </w:r>
+          </w:p>
+        </w:tc>
+        <w:tc>
+          <w:tcPr>
+            <w:tcW w:w="1448" w:type="dxa"/>
+          </w:tcPr>
+          <w:p>
+            <w:pPr>
+              <w:rPr>
+                <w:rFonts w:asciiTheme="majorHAnsi" w:hAnsiTheme="majorHAnsi"/>
+                <w:color w:val="000000"/>
+                <w:sz w:val="22"/>
+                <w:szCs w:val="22"/>
+              </w:rPr>
+            </w:pPr>
+            <w:r>
+              <w:rPr>
+                <w:rFonts w:asciiTheme="majorHAnsi" w:hAnsiTheme="majorHAnsi"/>
+                <w:color w:val="000000"/>
+                <w:sz w:val="22"/>
+                <w:szCs w:val="22"/>
+              </w:rPr>
+              <w:t>Middel</w:t>
+            </w:r>
+          </w:p>
+        </w:tc>
+      </w:tr>
+      <w:tr>
+        <w:tc>
+          <w:tcPr>
+            <w:tcW w:w="794" w:type="dxa"/>
+          </w:tcPr>
+          <w:p>
+            <w:pPr>
+              <w:rPr>
+                <w:rFonts w:asciiTheme="majorHAnsi" w:hAnsiTheme="majorHAnsi"/>
+                <w:color w:val="000000"/>
+                <w:sz w:val="22"/>
+                <w:szCs w:val="22"/>
+              </w:rPr>
+            </w:pPr>
+            <w:r>
+              <w:rPr>
+                <w:rFonts w:asciiTheme="majorHAnsi" w:hAnsiTheme="majorHAnsi"/>
+                <w:color w:val="000000"/>
+                <w:sz w:val="22"/>
+                <w:szCs w:val="22"/>
+              </w:rPr>
+              <w:t>2.3.17</w:t>
+            </w:r>
+          </w:p>
+        </w:tc>
+        <w:tc>
+          <w:tcPr>
+            <w:tcW w:w="2721" w:type="dxa"/>
+          </w:tcPr>
+          <w:p>
+            <w:pPr>
+              <w:rPr>
+                <w:rFonts w:asciiTheme="majorHAnsi" w:hAnsiTheme="majorHAnsi"/>
+                <w:color w:val="000000"/>
+                <w:sz w:val="22"/>
+                <w:szCs w:val="22"/>
+              </w:rPr>
+            </w:pPr>
+            <w:r>
+              <w:rPr>
+                <w:rFonts w:ascii="Open Sans" w:hAnsi="Open Sans"/>
+                <w:color w:val="000000"/>
+                <w:sz w:val="21"/>
+                <w:szCs w:val="21"/>
+                <w:shd w:val="clear" w:color="auto" w:fill="FFFFFF"/>
+              </w:rPr>
+              <w:t>Beveiligingsmaatregelen zijn gebaseerd op het risicoprofiel</w:t>
+            </w:r>
+          </w:p>
+        </w:tc>
+        <w:tc>
+          <w:tcPr>
+            <w:tcW w:w="6933" w:type="dxa"/>
+          </w:tcPr>
+          <w:p>
+            <w:pPr>
+              <w:rPr>
+                <w:rFonts w:asciiTheme="majorHAnsi" w:hAnsiTheme="majorHAnsi"/>
+                <w:color w:val="000000"/>
+                <w:sz w:val="22"/>
+                <w:szCs w:val="22"/>
+              </w:rPr>
+            </w:pPr>
+            <w:r>
+              <w:rPr>
+                <w:rFonts w:ascii="Open Sans" w:hAnsi="Open Sans"/>
+                <w:color w:val="000000"/>
+                <w:sz w:val="21"/>
+                <w:szCs w:val="21"/>
+                <w:shd w:val="clear" w:color="auto" w:fill="FFFFFF"/>
+              </w:rPr>
+              <w:t xml:space="preserve">Er wordt voor gegevens en/of applicaties een </w:t>
+            </w:r>
+            <w:proofErr w:type="spellStart"/>
+            <w:r>
+              <w:rPr>
+                <w:rFonts w:ascii="Open Sans" w:hAnsi="Open Sans"/>
+                <w:color w:val="000000"/>
+                <w:sz w:val="21"/>
+                <w:szCs w:val="21"/>
+                <w:shd w:val="clear" w:color="auto" w:fill="FFFFFF"/>
+              </w:rPr>
+              <w:t>risico-analyse</w:t>
+            </w:r>
+            <w:proofErr w:type="spellEnd"/>
+            <w:r>
+              <w:rPr>
+                <w:rFonts w:ascii="Open Sans" w:hAnsi="Open Sans"/>
+                <w:color w:val="000000"/>
+                <w:sz w:val="21"/>
+                <w:szCs w:val="21"/>
+                <w:shd w:val="clear" w:color="auto" w:fill="FFFFFF"/>
+              </w:rPr>
+              <w:t xml:space="preserve"> uitgevoerd om het risicoprofiel expliciet te maken. Gegevens zijn voorzien van een BIV-classificatie welke aangeeft welke mate van beschikbaarheid, integriteit en vertrouwelijkheid gewenst is.</w:t>
+            </w:r>
+          </w:p>
+        </w:tc>
+        <w:tc>
+          <w:tcPr>
+            <w:tcW w:w="1679" w:type="dxa"/>
+          </w:tcPr>
+          <w:p>
+            <w:pPr>
+              <w:rPr>
+                <w:rFonts w:asciiTheme="majorHAnsi" w:hAnsiTheme="majorHAnsi"/>
+                <w:color w:val="000000"/>
+                <w:sz w:val="22"/>
+                <w:szCs w:val="22"/>
+              </w:rPr>
+            </w:pPr>
+            <w:r>
+              <w:rPr>
+                <w:rFonts w:asciiTheme="majorHAnsi" w:hAnsiTheme="majorHAnsi"/>
+                <w:color w:val="000000"/>
+                <w:sz w:val="22"/>
+                <w:szCs w:val="22"/>
+              </w:rPr>
+              <w:t>Referentie-architectuur NerdyGadgets</w:t>
+            </w:r>
+          </w:p>
+        </w:tc>
+        <w:tc>
+          <w:tcPr>
+            <w:tcW w:w="1448" w:type="dxa"/>
+          </w:tcPr>
+          <w:p>
+            <w:pPr>
+              <w:rPr>
+                <w:rFonts w:asciiTheme="majorHAnsi" w:hAnsiTheme="majorHAnsi"/>
+                <w:color w:val="000000"/>
+                <w:sz w:val="22"/>
+                <w:szCs w:val="22"/>
+              </w:rPr>
+            </w:pPr>
+            <w:r>
+              <w:rPr>
+                <w:rFonts w:asciiTheme="majorHAnsi" w:hAnsiTheme="majorHAnsi"/>
+                <w:color w:val="000000"/>
+                <w:sz w:val="22"/>
+                <w:szCs w:val="22"/>
+              </w:rPr>
+              <w:t>Zwaar</w:t>
+            </w:r>
           </w:p>
         </w:tc>
       </w:tr>
@@ -6662,9 +8850,14 @@
         <w:t xml:space="preserve">Bijlage </w:t>
       </w:r>
       <w:r>
-        <w:t>Activity Diagrams</w:t>
+        <w:t xml:space="preserve">Activity </w:t>
+      </w:r>
+      <w:proofErr w:type="spellStart"/>
+      <w:r>
+        <w:t>Diagrams</w:t>
       </w:r>
       <w:bookmarkEnd w:id="8"/>
+      <w:proofErr w:type="spellEnd"/>
     </w:p>
     <w:p>
       <w:pPr>
@@ -6813,8 +9006,13 @@
           </w:tcPr>
           <w:p>
             <w:r>
-              <w:t>Stella Rosenhain</w:t>
-            </w:r>
+              <w:t xml:space="preserve">Stella </w:t>
+            </w:r>
+            <w:proofErr w:type="spellStart"/>
+            <w:r>
+              <w:t>Rosenhain</w:t>
+            </w:r>
+            <w:proofErr w:type="spellEnd"/>
           </w:p>
         </w:tc>
         <w:tc>
@@ -9286,7 +11484,6 @@
   <w:style w:type="character" w:default="1" w:styleId="Standaardalinea-lettertype">
     <w:name w:val="Default Paragraph Font"/>
     <w:uiPriority w:val="1"/>
-    <w:semiHidden/>
     <w:unhideWhenUsed/>
   </w:style>
   <w:style w:type="table" w:default="1" w:styleId="Standaardtabel">
@@ -10555,6 +12752,16 @@
 </file>
 
 <file path=customXml/item1.xml><?xml version="1.0" encoding="utf-8"?>
+<p:properties xmlns:p="http://schemas.microsoft.com/office/2006/metadata/properties" xmlns:xsi="http://www.w3.org/2001/XMLSchema-instance" xmlns:pc="http://schemas.microsoft.com/office/infopath/2007/PartnerControls">
+  <documentManagement>
+    <_ip_UnifiedCompliancePolicyUIAction xmlns="http://schemas.microsoft.com/sharepoint/v3" xsi:nil="true"/>
+    <_Flow_SignoffStatus xmlns="e7647ff1-e2f7-42a1-a68c-3c96587cf758" xsi:nil="true"/>
+    <_ip_UnifiedCompliancePolicyProperties xmlns="http://schemas.microsoft.com/sharepoint/v3" xsi:nil="true"/>
+  </documentManagement>
+</p:properties>
+</file>
+
+<file path=customXml/item2.xml><?xml version="1.0" encoding="utf-8"?>
 <b:Sources xmlns:b="http://schemas.openxmlformats.org/officeDocument/2006/bibliography" xmlns="http://schemas.openxmlformats.org/officeDocument/2006/bibliography" SelectedStyle="\APASixthEditionOfficeOnline.xsl" StyleName="APA" Version="6">
   <b:Source>
     <b:Tag>ELO20</b:Tag>
@@ -10574,26 +12781,7 @@
 </b:Sources>
 </file>
 
-<file path=customXml/item2.xml><?xml version="1.0" encoding="utf-8"?>
-<p:properties xmlns:p="http://schemas.microsoft.com/office/2006/metadata/properties" xmlns:xsi="http://www.w3.org/2001/XMLSchema-instance" xmlns:pc="http://schemas.microsoft.com/office/infopath/2007/PartnerControls">
-  <documentManagement>
-    <_ip_UnifiedCompliancePolicyUIAction xmlns="http://schemas.microsoft.com/sharepoint/v3" xsi:nil="true"/>
-    <_Flow_SignoffStatus xmlns="e7647ff1-e2f7-42a1-a68c-3c96587cf758" xsi:nil="true"/>
-    <_ip_UnifiedCompliancePolicyProperties xmlns="http://schemas.microsoft.com/sharepoint/v3" xsi:nil="true"/>
-  </documentManagement>
-</p:properties>
-</file>
-
 <file path=customXml/item3.xml><?xml version="1.0" encoding="utf-8"?>
-<?mso-contentType ?>
-<FormTemplates xmlns="http://schemas.microsoft.com/sharepoint/v3/contenttype/forms">
-  <Display>DocumentLibraryForm</Display>
-  <Edit>DocumentLibraryForm</Edit>
-  <New>DocumentLibraryForm</New>
-</FormTemplates>
-</file>
-
-<file path=customXml/item4.xml><?xml version="1.0" encoding="utf-8"?>
 <ct:contentTypeSchema xmlns:ct="http://schemas.microsoft.com/office/2006/metadata/contentType" xmlns:ma="http://schemas.microsoft.com/office/2006/metadata/properties/metaAttributes" ct:_="" ma:_="" ma:contentTypeName="Document" ma:contentTypeID="0x01010031DCE2413392E94399C66D8B3C6C85EE" ma:contentTypeVersion="15" ma:contentTypeDescription="Een nieuw document maken." ma:contentTypeScope="" ma:versionID="b0d4c26421a069b1ddfdc4d50b16c096">
   <xsd:schema xmlns:xsd="http://www.w3.org/2001/XMLSchema" xmlns:xs="http://www.w3.org/2001/XMLSchema" xmlns:p="http://schemas.microsoft.com/office/2006/metadata/properties" xmlns:ns1="http://schemas.microsoft.com/sharepoint/v3" xmlns:ns2="e7647ff1-e2f7-42a1-a68c-3c96587cf758" xmlns:ns3="7178be8b-d0ef-4995-97d9-396f4bad9a56" targetNamespace="http://schemas.microsoft.com/office/2006/metadata/properties" ma:root="true" ma:fieldsID="dca1974c5a2fb1984dc39ab1f1d25c84" ns1:_="" ns2:_="" ns3:_="">
     <xsd:import namespace="http://schemas.microsoft.com/sharepoint/v3"/>
@@ -10833,15 +13021,16 @@
 </ct:contentTypeSchema>
 </file>
 
-<file path=customXml/itemProps1.xml><?xml version="1.0" encoding="utf-8"?>
-<ds:datastoreItem xmlns:ds="http://schemas.openxmlformats.org/officeDocument/2006/customXml" ds:itemID="{05275C87-DA1A-4547-BE85-C5BF896C9DD7}">
-  <ds:schemaRefs>
-    <ds:schemaRef ds:uri="http://schemas.openxmlformats.org/officeDocument/2006/bibliography"/>
-  </ds:schemaRefs>
-</ds:datastoreItem>
+<file path=customXml/item4.xml><?xml version="1.0" encoding="utf-8"?>
+<?mso-contentType ?>
+<FormTemplates xmlns="http://schemas.microsoft.com/sharepoint/v3/contenttype/forms">
+  <Display>DocumentLibraryForm</Display>
+  <Edit>DocumentLibraryForm</Edit>
+  <New>DocumentLibraryForm</New>
+</FormTemplates>
 </file>
 
-<file path=customXml/itemProps2.xml><?xml version="1.0" encoding="utf-8"?>
+<file path=customXml/itemProps1.xml><?xml version="1.0" encoding="utf-8"?>
 <ds:datastoreItem xmlns:ds="http://schemas.openxmlformats.org/officeDocument/2006/customXml" ds:itemID="{6DB53463-5DC8-49C9-A87F-D728DEB74A62}">
   <ds:schemaRefs>
     <ds:schemaRef ds:uri="http://schemas.microsoft.com/office/2006/metadata/properties"/>
@@ -10852,15 +13041,15 @@
 </ds:datastoreItem>
 </file>
 
-<file path=customXml/itemProps3.xml><?xml version="1.0" encoding="utf-8"?>
-<ds:datastoreItem xmlns:ds="http://schemas.openxmlformats.org/officeDocument/2006/customXml" ds:itemID="{BD8CF2AA-2B02-4A9A-AF84-D2DF2F02EA15}">
+<file path=customXml/itemProps2.xml><?xml version="1.0" encoding="utf-8"?>
+<ds:datastoreItem xmlns:ds="http://schemas.openxmlformats.org/officeDocument/2006/customXml" ds:itemID="{05275C87-DA1A-4547-BE85-C5BF896C9DD7}">
   <ds:schemaRefs>
-    <ds:schemaRef ds:uri="http://schemas.microsoft.com/sharepoint/v3/contenttype/forms"/>
+    <ds:schemaRef ds:uri="http://schemas.openxmlformats.org/officeDocument/2006/bibliography"/>
   </ds:schemaRefs>
 </ds:datastoreItem>
 </file>
 
-<file path=customXml/itemProps4.xml><?xml version="1.0" encoding="utf-8"?>
+<file path=customXml/itemProps3.xml><?xml version="1.0" encoding="utf-8"?>
 <ds:datastoreItem xmlns:ds="http://schemas.openxmlformats.org/officeDocument/2006/customXml" ds:itemID="{EC9880B9-68A2-4CF1-AB20-E686EE04D3B4}">
   <ds:schemaRefs>
     <ds:schemaRef ds:uri="http://schemas.microsoft.com/office/2006/metadata/contentType"/>
@@ -10878,4 +13067,12 @@
     <ds:schemaRef ds:uri="http://schemas.microsoft.com/internal/obd"/>
   </ds:schemaRefs>
 </ds:datastoreItem>
+</file>
+
+<file path=customXml/itemProps4.xml><?xml version="1.0" encoding="utf-8"?>
+<ds:datastoreItem xmlns:ds="http://schemas.openxmlformats.org/officeDocument/2006/customXml" ds:itemID="{BD8CF2AA-2B02-4A9A-AF84-D2DF2F02EA15}">
+  <ds:schemaRefs>
+    <ds:schemaRef ds:uri="http://schemas.microsoft.com/sharepoint/v3/contenttype/forms"/>
+  </ds:schemaRefs>
+</ds:datastoreItem>
 </file>
</xml_diff>